<commit_message>
started on question 2
</commit_message>
<xml_diff>
--- a/esm204_hw2_nls.docx
+++ b/esm204_hw2_nls.docx
@@ -938,7 +938,7 @@
       <w:r>
         <w:drawing>
           <wp:inline>
-            <wp:extent cx="4620126" cy="3696101"/>
+            <wp:extent cx="5334000" cy="4267200"/>
             <wp:effectExtent b="0" l="0" r="0" t="0"/>
             <wp:docPr descr="" title="" id="1" name="Picture"/>
             <a:graphic>
@@ -959,7 +959,7 @@
                   <pic:spPr bwMode="auto">
                     <a:xfrm>
                       <a:off x="0" y="0"/>
-                      <a:ext cx="4620126" cy="3696101"/>
+                      <a:ext cx="5334000" cy="4267200"/>
                     </a:xfrm>
                     <a:prstGeom prst="rect">
                       <a:avLst/>
@@ -1219,7 +1219,7 @@
       <w:r>
         <w:drawing>
           <wp:inline>
-            <wp:extent cx="4620126" cy="3696101"/>
+            <wp:extent cx="5334000" cy="4267200"/>
             <wp:effectExtent b="0" l="0" r="0" t="0"/>
             <wp:docPr descr="" title="" id="1" name="Picture"/>
             <a:graphic>
@@ -1240,7 +1240,7 @@
                   <pic:spPr bwMode="auto">
                     <a:xfrm>
                       <a:off x="0" y="0"/>
-                      <a:ext cx="4620126" cy="3696101"/>
+                      <a:ext cx="5334000" cy="4267200"/>
                     </a:xfrm>
                     <a:prstGeom prst="rect">
                       <a:avLst/>
@@ -1669,7 +1669,7 @@
       <w:r>
         <w:drawing>
           <wp:inline>
-            <wp:extent cx="4620126" cy="3696101"/>
+            <wp:extent cx="5334000" cy="4267200"/>
             <wp:effectExtent b="0" l="0" r="0" t="0"/>
             <wp:docPr descr="" title="" id="1" name="Picture"/>
             <a:graphic>
@@ -1690,7 +1690,7 @@
                   <pic:spPr bwMode="auto">
                     <a:xfrm>
                       <a:off x="0" y="0"/>
-                      <a:ext cx="4620126" cy="3696101"/>
+                      <a:ext cx="5334000" cy="4267200"/>
                     </a:xfrm>
                     <a:prstGeom prst="rect">
                       <a:avLst/>
@@ -1760,6 +1760,7 @@
     </w:p>
     <w:p>
       <w:pPr>
+        <w:pStyle w:val="Compact"/>
         <w:numPr>
           <w:numId w:val="1003"/>
           <w:ilvl w:val="0"/>
@@ -1771,94 +1772,115 @@
     </w:p>
     <w:p>
       <w:pPr>
-        <w:numPr>
-          <w:numId w:val="1003"/>
-          <w:ilvl w:val="0"/>
-        </w:numPr>
-      </w:pPr>
-      <w:r>
-        <w:t xml:space="preserve">Now focus on country X (which contains sectors A, B, and C). Assume there are no</w:t>
+        <w:pStyle w:val="FirstParagraph"/>
+      </w:pPr>
+      <w:r>
+        <w:t xml:space="preserve">Here, we converted from abatement cost to pollution demand. To do this, we substituted (Q0 - Q) for the abatement term.</w:t>
+      </w:r>
+    </w:p>
+    <w:p>
+      <w:pPr>
+        <w:pStyle w:val="Heading1"/>
+      </w:pPr>
+      <w:bookmarkStart w:id="28" w:name="a"/>
+      <w:r>
+        <w:t xml:space="preserve">A</w:t>
+      </w:r>
+      <w:bookmarkEnd w:id="28"/>
+    </w:p>
+    <w:p>
+      <w:pPr>
+        <w:pStyle w:val="FirstParagraph"/>
+      </w:pPr>
+      <w:r>
+        <w:t xml:space="preserve">MCa = 0.513A + 1.662</w:t>
       </w:r>
       <w:r>
         <w:t xml:space="preserve"> </w:t>
       </w:r>
       <w:r>
-        <w:t xml:space="preserve">“</w:t>
-      </w:r>
-      <w:r>
-        <w:t xml:space="preserve">co-benefits</w:t>
-      </w:r>
-      <w:r>
-        <w:t xml:space="preserve">”</w:t>
-      </w:r>
-      <w:r>
-        <w:t xml:space="preserve"> </w:t>
-      </w:r>
-      <w:r>
-        <w:t xml:space="preserve">from carbon abatement (i.e. that there are no local pollutants that are affected by carbon abatement). Suppose to meet the Paris Accord commitments, country X needs to cut all carbon emissions in half. For each of the policy options listed below, derive: (1) the total cost of meeting the target in country X, (2) the cost (or benefit) to each sector, and (3) the tax revenue generated.</w:t>
-      </w:r>
-    </w:p>
-    <w:p>
-      <w:pPr>
+        <w:t xml:space="preserve">MWTPa = 0.513*()</w:t>
+      </w:r>
+    </w:p>
+    <w:p>
+      <w:pPr>
+        <w:pStyle w:val="Compact"/>
         <w:numPr>
           <w:numId w:val="1004"/>
           <w:ilvl w:val="0"/>
         </w:numPr>
       </w:pPr>
       <w:r>
-        <w:t xml:space="preserve">Cap on carbon. Each sector (A, B, and C) must cut its carbon emissions by 100 tons (thus reducing total emissions from 600 down to 300).</w:t>
-      </w:r>
-    </w:p>
-    <w:p>
-      <w:pPr>
-        <w:numPr>
-          <w:numId w:val="1004"/>
-          <w:ilvl w:val="0"/>
-        </w:numPr>
-      </w:pPr>
-      <w:r>
-        <w:t xml:space="preserve">Tax on carbon. To emit a ton of carbon in country X, you must pay a tax of $t. You will need to find the tax that accomplishes the desired reduction.</w:t>
-      </w:r>
-    </w:p>
-    <w:p>
-      <w:pPr>
-        <w:pStyle w:val="FirstParagraph"/>
-      </w:pPr>
-      <w:r>
-        <w:rPr>
-          <w:i/>
-        </w:rPr>
-        <w:t xml:space="preserve">Notes from Section</w:t>
+        <w:t xml:space="preserve">Now focus on country X (which contains sectors A, B, and C). Assume there are no</w:t>
       </w:r>
       <w:r>
         <w:t xml:space="preserve"> </w:t>
       </w:r>
       <w:r>
-        <w:rPr>
-          <w:b/>
-        </w:rPr>
-        <w:t xml:space="preserve">Aggregate (Qa+Qb+Qc) must equal emissions goal. Find tax based off that value</w:t>
+        <w:t xml:space="preserve">“</w:t>
+      </w:r>
+      <w:r>
+        <w:t xml:space="preserve">co-benefits</w:t>
+      </w:r>
+      <w:r>
+        <w:t xml:space="preserve">”</w:t>
       </w:r>
       <w:r>
         <w:t xml:space="preserve"> </w:t>
       </w:r>
       <w:r>
-        <w:rPr>
-          <w:b/>
-        </w:rPr>
-        <w:t xml:space="preserve">Linear model is okay as long as you say it’s not the least R^2 value. Sam may give bonus points for non-linear</w:t>
-      </w:r>
-    </w:p>
-    <w:p>
-      <w:pPr>
-        <w:pStyle w:val="Compact"/>
+        <w:t xml:space="preserve">from carbon abatement (i.e. that there are no local pollutants that are affected by carbon abatement). Suppose to meet the Paris Accord commitments, country X needs to cut all carbon emissions in half. For each of the policy options listed below, derive: (1) the total cost of meeting the target in country X, (2) the cost (or benefit) to each sector, and (3) the tax revenue generated.</w:t>
+      </w:r>
+    </w:p>
+    <w:p>
+      <w:pPr>
         <w:numPr>
           <w:numId w:val="1005"/>
           <w:ilvl w:val="0"/>
         </w:numPr>
       </w:pPr>
       <w:r>
-        <w:t xml:space="preserve">Cap and trade. Each sector (A, B, C) is allocated carbon permits equal to their current emissions minus 100 (same as in (a) above), thus achieving the total reduction of 300. Then, these three sectors are allowed to trade with each other. You will need to derive the outcome of that trading.</w:t>
+        <w:t xml:space="preserve">Cap on carbon. Each sector (A, B, and C) must cut its carbon emissions by 100 tons (thus reducing total emissions from 600 down to 300).</w:t>
+      </w:r>
+    </w:p>
+    <w:p>
+      <w:pPr>
+        <w:numPr>
+          <w:numId w:val="1005"/>
+          <w:ilvl w:val="0"/>
+        </w:numPr>
+      </w:pPr>
+      <w:r>
+        <w:t xml:space="preserve">Tax on carbon. To emit a ton of carbon in country X, you must pay a tax of $t. You will need to find the tax that accomplishes the desired reduction.</w:t>
+      </w:r>
+    </w:p>
+    <w:p>
+      <w:pPr>
+        <w:pStyle w:val="FirstParagraph"/>
+      </w:pPr>
+      <w:r>
+        <w:rPr>
+          <w:i/>
+        </w:rPr>
+        <w:t xml:space="preserve">Notes from Section</w:t>
+      </w:r>
+      <w:r>
+        <w:t xml:space="preserve"> </w:t>
+      </w:r>
+      <w:r>
+        <w:rPr>
+          <w:b/>
+        </w:rPr>
+        <w:t xml:space="preserve">Aggregate (Qa+Qb+Qc) must equal emissions goal. Find tax based off that value</w:t>
+      </w:r>
+      <w:r>
+        <w:t xml:space="preserve"> </w:t>
+      </w:r>
+      <w:r>
+        <w:rPr>
+          <w:b/>
+        </w:rPr>
+        <w:t xml:space="preserve">Linear model is okay as long as you say it’s not the least R^2 value. Sam may give bonus points for non-linear</w:t>
       </w:r>
     </w:p>
     <w:p>
@@ -1866,6 +1888,18 @@
         <w:pStyle w:val="Compact"/>
         <w:numPr>
           <w:numId w:val="1006"/>
+          <w:ilvl w:val="0"/>
+        </w:numPr>
+      </w:pPr>
+      <w:r>
+        <w:t xml:space="preserve">Cap and trade. Each sector (A, B, C) is allocated carbon permits equal to their current emissions minus 100 (same as in (a) above), thus achieving the total reduction of 300. Then, these three sectors are allowed to trade with each other. You will need to derive the outcome of that trading.</w:t>
+      </w:r>
+    </w:p>
+    <w:p>
+      <w:pPr>
+        <w:pStyle w:val="Compact"/>
+        <w:numPr>
+          <w:numId w:val="1007"/>
           <w:ilvl w:val="0"/>
         </w:numPr>
       </w:pPr>
@@ -2436,8 +2470,120 @@
       </w:pPr>
     </w:lvl>
   </w:abstractNum>
+  <w:abstractNum w:abstractNumId="99413">
+    <w:nsid w:val="b3cbbdee"/>
+    <w:multiLevelType w:val="multilevel"/>
+    <w:lvl w:ilvl="0">
+      <w:start w:val="3"/>
+      <w:numFmt w:val="decimal"/>
+      <w:lvlText w:val="%1."/>
+      <w:lvlJc w:val="left"/>
+      <w:pPr>
+        <w:tabs>
+          <w:tab w:val="num" w:pos="0"/>
+        </w:tabs>
+        <w:ind w:left="480" w:hanging="480"/>
+      </w:pPr>
+    </w:lvl>
+    <w:lvl w:ilvl="1">
+      <w:start w:val="3"/>
+      <w:numFmt w:val="decimal"/>
+      <w:lvlText w:val="%2."/>
+      <w:lvlJc w:val="left"/>
+      <w:pPr>
+        <w:tabs>
+          <w:tab w:val="num" w:pos="720"/>
+        </w:tabs>
+        <w:ind w:left="1200" w:hanging="480"/>
+      </w:pPr>
+    </w:lvl>
+    <w:lvl w:ilvl="2">
+      <w:start w:val="3"/>
+      <w:numFmt w:val="decimal"/>
+      <w:lvlText w:val="%3."/>
+      <w:lvlJc w:val="left"/>
+      <w:pPr>
+        <w:tabs>
+          <w:tab w:val="num" w:pos="1440"/>
+        </w:tabs>
+        <w:ind w:left="1920" w:hanging="480"/>
+      </w:pPr>
+    </w:lvl>
+    <w:lvl w:ilvl="3">
+      <w:start w:val="3"/>
+      <w:numFmt w:val="decimal"/>
+      <w:lvlText w:val="%4."/>
+      <w:lvlJc w:val="left"/>
+      <w:pPr>
+        <w:tabs>
+          <w:tab w:val="num" w:pos="2160"/>
+        </w:tabs>
+        <w:ind w:left="2640" w:hanging="480"/>
+      </w:pPr>
+    </w:lvl>
+    <w:lvl w:ilvl="4">
+      <w:start w:val="3"/>
+      <w:numFmt w:val="decimal"/>
+      <w:lvlText w:val="%5."/>
+      <w:lvlJc w:val="left"/>
+      <w:pPr>
+        <w:tabs>
+          <w:tab w:val="num" w:pos="2880"/>
+        </w:tabs>
+        <w:ind w:left="3360" w:hanging="480"/>
+      </w:pPr>
+    </w:lvl>
+    <w:lvl w:ilvl="5">
+      <w:start w:val="3"/>
+      <w:numFmt w:val="decimal"/>
+      <w:lvlText w:val="%6."/>
+      <w:lvlJc w:val="left"/>
+      <w:pPr>
+        <w:tabs>
+          <w:tab w:val="num" w:pos="3600"/>
+        </w:tabs>
+        <w:ind w:left="4080" w:hanging="480"/>
+      </w:pPr>
+    </w:lvl>
+    <w:lvl w:ilvl="6">
+      <w:start w:val="3"/>
+      <w:numFmt w:val="decimal"/>
+      <w:lvlText w:val="%7."/>
+      <w:lvlJc w:val="left"/>
+      <w:pPr>
+        <w:tabs>
+          <w:tab w:val="num" w:pos="4320"/>
+        </w:tabs>
+        <w:ind w:left="4800" w:hanging="480"/>
+      </w:pPr>
+    </w:lvl>
+    <w:lvl w:ilvl="7">
+      <w:start w:val="3"/>
+      <w:numFmt w:val="decimal"/>
+      <w:lvlText w:val="%8."/>
+      <w:lvlJc w:val="left"/>
+      <w:pPr>
+        <w:tabs>
+          <w:tab w:val="num" w:pos="5040"/>
+        </w:tabs>
+        <w:ind w:left="5520" w:hanging="480"/>
+      </w:pPr>
+    </w:lvl>
+    <w:lvl w:ilvl="8">
+      <w:start w:val="3"/>
+      <w:numFmt w:val="decimal"/>
+      <w:lvlText w:val="%9."/>
+      <w:lvlJc w:val="left"/>
+      <w:pPr>
+        <w:tabs>
+          <w:tab w:val="num" w:pos="5760"/>
+        </w:tabs>
+        <w:ind w:left="6240" w:hanging="480"/>
+      </w:pPr>
+    </w:lvl>
+  </w:abstractNum>
   <w:abstractNum w:abstractNumId="99711">
-    <w:nsid w:val="b3cbbdee"/>
+    <w:nsid w:val="4fbe019a"/>
     <w:multiLevelType w:val="multilevel"/>
     <w:lvl w:ilvl="0">
       <w:start w:val="1"/>
@@ -2549,7 +2695,7 @@
     </w:lvl>
   </w:abstractNum>
   <w:abstractNum w:abstractNumId="99713">
-    <w:nsid w:val="4fbe019a"/>
+    <w:nsid w:val="91a27d85"/>
     <w:multiLevelType w:val="multilevel"/>
     <w:lvl w:ilvl="0">
       <w:start w:val="3"/>
@@ -2661,7 +2807,7 @@
     </w:lvl>
   </w:abstractNum>
   <w:abstractNum w:abstractNumId="99414">
-    <w:nsid w:val="91a27d85"/>
+    <w:nsid w:val="615f1ed2"/>
     <w:multiLevelType w:val="multilevel"/>
     <w:lvl w:ilvl="0">
       <w:start w:val="4"/>
@@ -2842,6 +2988,36 @@
     </w:lvlOverride>
   </w:num>
   <w:num w:numId="1004">
+    <w:abstractNumId w:val="99413"/>
+    <w:lvlOverride w:ilvl="0">
+      <w:startOverride w:val="3"/>
+    </w:lvlOverride>
+    <w:lvlOverride w:ilvl="1">
+      <w:startOverride w:val="3"/>
+    </w:lvlOverride>
+    <w:lvlOverride w:ilvl="2">
+      <w:startOverride w:val="3"/>
+    </w:lvlOverride>
+    <w:lvlOverride w:ilvl="3">
+      <w:startOverride w:val="3"/>
+    </w:lvlOverride>
+    <w:lvlOverride w:ilvl="4">
+      <w:startOverride w:val="3"/>
+    </w:lvlOverride>
+    <w:lvlOverride w:ilvl="5">
+      <w:startOverride w:val="3"/>
+    </w:lvlOverride>
+    <w:lvlOverride w:ilvl="6">
+      <w:startOverride w:val="3"/>
+    </w:lvlOverride>
+    <w:lvlOverride w:ilvl="7">
+      <w:startOverride w:val="3"/>
+    </w:lvlOverride>
+    <w:lvlOverride w:ilvl="8">
+      <w:startOverride w:val="3"/>
+    </w:lvlOverride>
+  </w:num>
+  <w:num w:numId="1005">
     <w:abstractNumId w:val="99711"/>
     <w:lvlOverride w:ilvl="0">
       <w:startOverride w:val="1"/>
@@ -2871,7 +3047,7 @@
       <w:startOverride w:val="1"/>
     </w:lvlOverride>
   </w:num>
-  <w:num w:numId="1005">
+  <w:num w:numId="1006">
     <w:abstractNumId w:val="99713"/>
     <w:lvlOverride w:ilvl="0">
       <w:startOverride w:val="3"/>
@@ -2901,7 +3077,7 @@
       <w:startOverride w:val="3"/>
     </w:lvlOverride>
   </w:num>
-  <w:num w:numId="1006">
+  <w:num w:numId="1007">
     <w:abstractNumId w:val="99414"/>
     <w:lvlOverride w:ilvl="0">
       <w:startOverride w:val="4"/>

</xml_diff>

<commit_message>
sorry there is a bug in the code but I am late for dinner! just continued trying to add functions in for part 2.
</commit_message>
<xml_diff>
--- a/esm204_hw2_nls.docx
+++ b/esm204_hw2_nls.docx
@@ -1799,7 +1799,28 @@
         <w:t xml:space="preserve"> </w:t>
       </w:r>
       <w:r>
-        <w:t xml:space="preserve">MWTPa = 0.513*()</w:t>
+        <w:t xml:space="preserve">MWTPa = 0.513</w:t>
+      </w:r>
+      <w:r>
+        <w:rPr>
+          <w:i/>
+        </w:rPr>
+        <w:t xml:space="preserve">(Q0-Q) + 1.662</w:t>
+      </w:r>
+      <w:r>
+        <w:rPr>
+          <w:i/>
+        </w:rPr>
+        <w:t xml:space="preserve"> </w:t>
+      </w:r>
+      <w:r>
+        <w:rPr>
+          <w:i/>
+        </w:rPr>
+        <w:t xml:space="preserve">MWTPa = 0.513</w:t>
+      </w:r>
+      <w:r>
+        <w:t xml:space="preserve">(170 - Q) + 1.662</w:t>
       </w:r>
     </w:p>
     <w:p>

</xml_diff>

<commit_message>
Finished cleaning up the predictor data and added some demand curve predictions.
</commit_message>
<xml_diff>
--- a/esm204_hw2_nls.docx
+++ b/esm204_hw2_nls.docx
@@ -352,7 +352,7 @@
         <w:t xml:space="preserve">## </w:t>
       </w:r>
       <w:r>
-        <w:br w:type="textWrapping"/>
+        <w:br/>
       </w:r>
       <w:r>
         <w:rPr>
@@ -361,7 +361,7 @@
         <w:t xml:space="preserve">## Call:</w:t>
       </w:r>
       <w:r>
-        <w:br w:type="textWrapping"/>
+        <w:br/>
       </w:r>
       <w:r>
         <w:rPr>
@@ -370,7 +370,7 @@
         <w:t xml:space="preserve">## lm(formula = mc ~ abatement, data = carbon_a)</w:t>
       </w:r>
       <w:r>
-        <w:br w:type="textWrapping"/>
+        <w:br/>
       </w:r>
       <w:r>
         <w:rPr>
@@ -379,7 +379,7 @@
         <w:t xml:space="preserve">## </w:t>
       </w:r>
       <w:r>
-        <w:br w:type="textWrapping"/>
+        <w:br/>
       </w:r>
       <w:r>
         <w:rPr>
@@ -388,7 +388,7 @@
         <w:t xml:space="preserve">## Residuals:</w:t>
       </w:r>
       <w:r>
-        <w:br w:type="textWrapping"/>
+        <w:br/>
       </w:r>
       <w:r>
         <w:rPr>
@@ -397,7 +397,7 @@
         <w:t xml:space="preserve">##     Min      1Q  Median      3Q     Max </w:t>
       </w:r>
       <w:r>
-        <w:br w:type="textWrapping"/>
+        <w:br/>
       </w:r>
       <w:r>
         <w:rPr>
@@ -406,7 +406,7 @@
         <w:t xml:space="preserve">## -25.922  -5.482   1.978   8.470  17.808 </w:t>
       </w:r>
       <w:r>
-        <w:br w:type="textWrapping"/>
+        <w:br/>
       </w:r>
       <w:r>
         <w:rPr>
@@ -415,7 +415,7 @@
         <w:t xml:space="preserve">## </w:t>
       </w:r>
       <w:r>
-        <w:br w:type="textWrapping"/>
+        <w:br/>
       </w:r>
       <w:r>
         <w:rPr>
@@ -424,7 +424,7 @@
         <w:t xml:space="preserve">## Coefficients:</w:t>
       </w:r>
       <w:r>
-        <w:br w:type="textWrapping"/>
+        <w:br/>
       </w:r>
       <w:r>
         <w:rPr>
@@ -433,7 +433,7 @@
         <w:t xml:space="preserve">##             Estimate Std. Error t value Pr(&gt;|t|)    </w:t>
       </w:r>
       <w:r>
-        <w:br w:type="textWrapping"/>
+        <w:br/>
       </w:r>
       <w:r>
         <w:rPr>
@@ -442,7 +442,7 @@
         <w:t xml:space="preserve">## (Intercept)  1.66250    6.26709   0.265    0.795    </w:t>
       </w:r>
       <w:r>
-        <w:br w:type="textWrapping"/>
+        <w:br/>
       </w:r>
       <w:r>
         <w:rPr>
@@ -451,7 +451,7 @@
         <w:t xml:space="preserve">## abatement    0.51300    0.07119   7.206 4.52e-06 ***</w:t>
       </w:r>
       <w:r>
-        <w:br w:type="textWrapping"/>
+        <w:br/>
       </w:r>
       <w:r>
         <w:rPr>
@@ -460,7 +460,7 @@
         <w:t xml:space="preserve">## ---</w:t>
       </w:r>
       <w:r>
-        <w:br w:type="textWrapping"/>
+        <w:br/>
       </w:r>
       <w:r>
         <w:rPr>
@@ -469,7 +469,7 @@
         <w:t xml:space="preserve">## Signif. codes:  0 '***' 0.001 '**' 0.01 '*' 0.05 '.' 0.1 ' ' 1</w:t>
       </w:r>
       <w:r>
-        <w:br w:type="textWrapping"/>
+        <w:br/>
       </w:r>
       <w:r>
         <w:rPr>
@@ -478,7 +478,7 @@
         <w:t xml:space="preserve">## </w:t>
       </w:r>
       <w:r>
-        <w:br w:type="textWrapping"/>
+        <w:br/>
       </w:r>
       <w:r>
         <w:rPr>
@@ -487,7 +487,7 @@
         <w:t xml:space="preserve">## Residual standard error: 13.13 on 14 degrees of freedom</w:t>
       </w:r>
       <w:r>
-        <w:br w:type="textWrapping"/>
+        <w:br/>
       </w:r>
       <w:r>
         <w:rPr>
@@ -496,7 +496,7 @@
         <w:t xml:space="preserve">## Multiple R-squared:  0.7876, Adjusted R-squared:  0.7725 </w:t>
       </w:r>
       <w:r>
-        <w:br w:type="textWrapping"/>
+        <w:br/>
       </w:r>
       <w:r>
         <w:rPr>
@@ -516,7 +516,7 @@
         <w:t xml:space="preserve">## (Intercept) </w:t>
       </w:r>
       <w:r>
-        <w:br w:type="textWrapping"/>
+        <w:br/>
       </w:r>
       <w:r>
         <w:rPr>
@@ -536,7 +536,7 @@
         <w:t xml:space="preserve">## abatement </w:t>
       </w:r>
       <w:r>
-        <w:br w:type="textWrapping"/>
+        <w:br/>
       </w:r>
       <w:r>
         <w:rPr>
@@ -583,7 +583,7 @@
         <w:t xml:space="preserve">## </w:t>
       </w:r>
       <w:r>
-        <w:br w:type="textWrapping"/>
+        <w:br/>
       </w:r>
       <w:r>
         <w:rPr>
@@ -592,7 +592,7 @@
         <w:t xml:space="preserve">## Call:</w:t>
       </w:r>
       <w:r>
-        <w:br w:type="textWrapping"/>
+        <w:br/>
       </w:r>
       <w:r>
         <w:rPr>
@@ -601,7 +601,7 @@
         <w:t xml:space="preserve">## lm(formula = mc ~ abatement, data = carbon_b)</w:t>
       </w:r>
       <w:r>
-        <w:br w:type="textWrapping"/>
+        <w:br/>
       </w:r>
       <w:r>
         <w:rPr>
@@ -610,7 +610,7 @@
         <w:t xml:space="preserve">## </w:t>
       </w:r>
       <w:r>
-        <w:br w:type="textWrapping"/>
+        <w:br/>
       </w:r>
       <w:r>
         <w:rPr>
@@ -619,7 +619,7 @@
         <w:t xml:space="preserve">## Coefficients:</w:t>
       </w:r>
       <w:r>
-        <w:br w:type="textWrapping"/>
+        <w:br/>
       </w:r>
       <w:r>
         <w:rPr>
@@ -628,7 +628,7 @@
         <w:t xml:space="preserve">## (Intercept)    abatement  </w:t>
       </w:r>
       <w:r>
-        <w:br w:type="textWrapping"/>
+        <w:br/>
       </w:r>
       <w:r>
         <w:rPr>
@@ -648,7 +648,7 @@
         <w:t xml:space="preserve">## 9235.207 :  58.0000000 10.0000000  0.3917794</w:t>
       </w:r>
       <w:r>
-        <w:br w:type="textWrapping"/>
+        <w:br/>
       </w:r>
       <w:r>
         <w:rPr>
@@ -657,7 +657,7 @@
         <w:t xml:space="preserve">## 2667.335 :  43.20679341 15.68236472  0.09017213</w:t>
       </w:r>
       <w:r>
-        <w:br w:type="textWrapping"/>
+        <w:br/>
       </w:r>
       <w:r>
         <w:rPr>
@@ -666,7 +666,7 @@
         <w:t xml:space="preserve">## 2182.579 :  46.01965473  8.60023529  0.06659541</w:t>
       </w:r>
       <w:r>
-        <w:br w:type="textWrapping"/>
+        <w:br/>
       </w:r>
       <w:r>
         <w:rPr>
@@ -675,7 +675,7 @@
         <w:t xml:space="preserve">## 1677.104 :  51.31033591  7.10061083  0.04632478</w:t>
       </w:r>
       <w:r>
-        <w:br w:type="textWrapping"/>
+        <w:br/>
       </w:r>
       <w:r>
         <w:rPr>
@@ -684,7 +684,7 @@
         <w:t xml:space="preserve">## 1367.481 :  58.26056271  9.83179695  0.04747591</w:t>
       </w:r>
       <w:r>
-        <w:br w:type="textWrapping"/>
+        <w:br/>
       </w:r>
       <w:r>
         <w:rPr>
@@ -693,7 +693,7 @@
         <w:t xml:space="preserve">## 1366.279 :  58.13907726 10.56861928  0.04863226</w:t>
       </w:r>
       <w:r>
-        <w:br w:type="textWrapping"/>
+        <w:br/>
       </w:r>
       <w:r>
         <w:rPr>
@@ -702,7 +702,7 @@
         <w:t xml:space="preserve">## 1366.248 :  58.19770304 10.54358319  0.04843611</w:t>
       </w:r>
       <w:r>
-        <w:br w:type="textWrapping"/>
+        <w:br/>
       </w:r>
       <w:r>
         <w:rPr>
@@ -711,7 +711,7 @@
         <w:t xml:space="preserve">## 1366.247 :  58.18285290 10.56987159  0.04850493</w:t>
       </w:r>
       <w:r>
-        <w:br w:type="textWrapping"/>
+        <w:br/>
       </w:r>
       <w:r>
         <w:rPr>
@@ -720,7 +720,7 @@
         <w:t xml:space="preserve">## 1366.247 :  58.18729290 10.56328744  0.04848638</w:t>
       </w:r>
       <w:r>
-        <w:br w:type="textWrapping"/>
+        <w:br/>
       </w:r>
       <w:r>
         <w:rPr>
@@ -729,7 +729,7 @@
         <w:t xml:space="preserve">## 1366.247 :  58.18607796 10.56515122  0.04849155</w:t>
       </w:r>
       <w:r>
-        <w:br w:type="textWrapping"/>
+        <w:br/>
       </w:r>
       <w:r>
         <w:rPr>
@@ -749,7 +749,7 @@
         <w:t xml:space="preserve">## </w:t>
       </w:r>
       <w:r>
-        <w:br w:type="textWrapping"/>
+        <w:br/>
       </w:r>
       <w:r>
         <w:rPr>
@@ -758,7 +758,7 @@
         <w:t xml:space="preserve">## Formula: mc ~ K/(1 + A * exp(-r * abatement))</w:t>
       </w:r>
       <w:r>
-        <w:br w:type="textWrapping"/>
+        <w:br/>
       </w:r>
       <w:r>
         <w:rPr>
@@ -767,7 +767,7 @@
         <w:t xml:space="preserve">## </w:t>
       </w:r>
       <w:r>
-        <w:br w:type="textWrapping"/>
+        <w:br/>
       </w:r>
       <w:r>
         <w:rPr>
@@ -776,7 +776,7 @@
         <w:t xml:space="preserve">## Parameters:</w:t>
       </w:r>
       <w:r>
-        <w:br w:type="textWrapping"/>
+        <w:br/>
       </w:r>
       <w:r>
         <w:rPr>
@@ -785,7 +785,7 @@
         <w:t xml:space="preserve">##   Estimate Std. Error t value Pr(&gt;|t|)    </w:t>
       </w:r>
       <w:r>
-        <w:br w:type="textWrapping"/>
+        <w:br/>
       </w:r>
       <w:r>
         <w:rPr>
@@ -794,7 +794,7 @@
         <w:t xml:space="preserve">## K 58.18642    5.59273  10.404 1.13e-07 ***</w:t>
       </w:r>
       <w:r>
-        <w:br w:type="textWrapping"/>
+        <w:br/>
       </w:r>
       <w:r>
         <w:rPr>
@@ -803,7 +803,7 @@
         <w:t xml:space="preserve">## A 10.56464    8.25176   1.280   0.2228    </w:t>
       </w:r>
       <w:r>
-        <w:br w:type="textWrapping"/>
+        <w:br/>
       </w:r>
       <w:r>
         <w:rPr>
@@ -812,7 +812,7 @@
         <w:t xml:space="preserve">## r  0.04849    0.01749   2.773   0.0158 *  </w:t>
       </w:r>
       <w:r>
-        <w:br w:type="textWrapping"/>
+        <w:br/>
       </w:r>
       <w:r>
         <w:rPr>
@@ -821,7 +821,7 @@
         <w:t xml:space="preserve">## ---</w:t>
       </w:r>
       <w:r>
-        <w:br w:type="textWrapping"/>
+        <w:br/>
       </w:r>
       <w:r>
         <w:rPr>
@@ -830,7 +830,7 @@
         <w:t xml:space="preserve">## Signif. codes:  0 '***' 0.001 '**' 0.01 '*' 0.05 '.' 0.1 ' ' 1</w:t>
       </w:r>
       <w:r>
-        <w:br w:type="textWrapping"/>
+        <w:br/>
       </w:r>
       <w:r>
         <w:rPr>
@@ -839,7 +839,7 @@
         <w:t xml:space="preserve">## </w:t>
       </w:r>
       <w:r>
-        <w:br w:type="textWrapping"/>
+        <w:br/>
       </w:r>
       <w:r>
         <w:rPr>
@@ -848,7 +848,7 @@
         <w:t xml:space="preserve">## Residual standard error: 10.25 on 13 degrees of freedom</w:t>
       </w:r>
       <w:r>
-        <w:br w:type="textWrapping"/>
+        <w:br/>
       </w:r>
       <w:r>
         <w:rPr>
@@ -857,7 +857,7 @@
         <w:t xml:space="preserve">## </w:t>
       </w:r>
       <w:r>
-        <w:br w:type="textWrapping"/>
+        <w:br/>
       </w:r>
       <w:r>
         <w:rPr>
@@ -866,7 +866,7 @@
         <w:t xml:space="preserve">## Number of iterations to convergence: 10 </w:t>
       </w:r>
       <w:r>
-        <w:br w:type="textWrapping"/>
+        <w:br/>
       </w:r>
       <w:r>
         <w:rPr>
@@ -886,7 +886,7 @@
         <w:t xml:space="preserve">## # A tibble: 3 x 5</w:t>
       </w:r>
       <w:r>
-        <w:br w:type="textWrapping"/>
+        <w:br/>
       </w:r>
       <w:r>
         <w:rPr>
@@ -895,7 +895,7 @@
         <w:t xml:space="preserve">##   term  estimate std.error statistic     p.value</w:t>
       </w:r>
       <w:r>
-        <w:br w:type="textWrapping"/>
+        <w:br/>
       </w:r>
       <w:r>
         <w:rPr>
@@ -904,7 +904,7 @@
         <w:t xml:space="preserve">##   &lt;chr&gt;    &lt;dbl&gt;     &lt;dbl&gt;     &lt;dbl&gt;       &lt;dbl&gt;</w:t>
       </w:r>
       <w:r>
-        <w:br w:type="textWrapping"/>
+        <w:br/>
       </w:r>
       <w:r>
         <w:rPr>
@@ -913,7 +913,7 @@
         <w:t xml:space="preserve">## 1 K      58.2       5.59       10.4  0.000000113</w:t>
       </w:r>
       <w:r>
-        <w:br w:type="textWrapping"/>
+        <w:br/>
       </w:r>
       <w:r>
         <w:rPr>
@@ -922,7 +922,7 @@
         <w:t xml:space="preserve">## 2 A      10.6       8.25        1.28 0.223      </w:t>
       </w:r>
       <w:r>
-        <w:br w:type="textWrapping"/>
+        <w:br/>
       </w:r>
       <w:r>
         <w:rPr>
@@ -1048,7 +1048,7 @@
         <w:t xml:space="preserve">## </w:t>
       </w:r>
       <w:r>
-        <w:br w:type="textWrapping"/>
+        <w:br/>
       </w:r>
       <w:r>
         <w:rPr>
@@ -1057,7 +1057,7 @@
         <w:t xml:space="preserve">## Call:</w:t>
       </w:r>
       <w:r>
-        <w:br w:type="textWrapping"/>
+        <w:br/>
       </w:r>
       <w:r>
         <w:rPr>
@@ -1066,7 +1066,7 @@
         <w:t xml:space="preserve">## lm(formula = mc ~ abatement, data = carbon_c_40)</w:t>
       </w:r>
       <w:r>
-        <w:br w:type="textWrapping"/>
+        <w:br/>
       </w:r>
       <w:r>
         <w:rPr>
@@ -1075,7 +1075,7 @@
         <w:t xml:space="preserve">## </w:t>
       </w:r>
       <w:r>
-        <w:br w:type="textWrapping"/>
+        <w:br/>
       </w:r>
       <w:r>
         <w:rPr>
@@ -1084,7 +1084,7 @@
         <w:t xml:space="preserve">## Residuals:</w:t>
       </w:r>
       <w:r>
-        <w:br w:type="textWrapping"/>
+        <w:br/>
       </w:r>
       <w:r>
         <w:rPr>
@@ -1093,7 +1093,7 @@
         <w:t xml:space="preserve">##     Min      1Q  Median      3Q     Max </w:t>
       </w:r>
       <w:r>
-        <w:br w:type="textWrapping"/>
+        <w:br/>
       </w:r>
       <w:r>
         <w:rPr>
@@ -1102,7 +1102,7 @@
         <w:t xml:space="preserve">## -26.323  -5.065  -2.718   4.912  25.176 </w:t>
       </w:r>
       <w:r>
-        <w:br w:type="textWrapping"/>
+        <w:br/>
       </w:r>
       <w:r>
         <w:rPr>
@@ -1111,7 +1111,7 @@
         <w:t xml:space="preserve">## </w:t>
       </w:r>
       <w:r>
-        <w:br w:type="textWrapping"/>
+        <w:br/>
       </w:r>
       <w:r>
         <w:rPr>
@@ -1120,7 +1120,7 @@
         <w:t xml:space="preserve">## Coefficients:</w:t>
       </w:r>
       <w:r>
-        <w:br w:type="textWrapping"/>
+        <w:br/>
       </w:r>
       <w:r>
         <w:rPr>
@@ -1129,7 +1129,7 @@
         <w:t xml:space="preserve">##             Estimate Std. Error t value Pr(&gt;|t|)    </w:t>
       </w:r>
       <w:r>
-        <w:br w:type="textWrapping"/>
+        <w:br/>
       </w:r>
       <w:r>
         <w:rPr>
@@ -1138,7 +1138,7 @@
         <w:t xml:space="preserve">## (Intercept) -54.7966    13.5551  -4.043  0.00235 ** </w:t>
       </w:r>
       <w:r>
-        <w:br w:type="textWrapping"/>
+        <w:br/>
       </w:r>
       <w:r>
         <w:rPr>
@@ -1147,7 +1147,7 @@
         <w:t xml:space="preserve">## abatement     1.3901     0.1341  10.366 1.14e-06 ***</w:t>
       </w:r>
       <w:r>
-        <w:br w:type="textWrapping"/>
+        <w:br/>
       </w:r>
       <w:r>
         <w:rPr>
@@ -1156,7 +1156,7 @@
         <w:t xml:space="preserve">## ---</w:t>
       </w:r>
       <w:r>
-        <w:br w:type="textWrapping"/>
+        <w:br/>
       </w:r>
       <w:r>
         <w:rPr>
@@ -1165,7 +1165,7 @@
         <w:t xml:space="preserve">## Signif. codes:  0 '***' 0.001 '**' 0.01 '*' 0.05 '.' 0.1 ' ' 1</w:t>
       </w:r>
       <w:r>
-        <w:br w:type="textWrapping"/>
+        <w:br/>
       </w:r>
       <w:r>
         <w:rPr>
@@ -1174,7 +1174,7 @@
         <w:t xml:space="preserve">## </w:t>
       </w:r>
       <w:r>
-        <w:br w:type="textWrapping"/>
+        <w:br/>
       </w:r>
       <w:r>
         <w:rPr>
@@ -1183,7 +1183,7 @@
         <w:t xml:space="preserve">## Residual standard error: 16.04 on 10 degrees of freedom</w:t>
       </w:r>
       <w:r>
-        <w:br w:type="textWrapping"/>
+        <w:br/>
       </w:r>
       <w:r>
         <w:rPr>
@@ -1192,7 +1192,7 @@
         <w:t xml:space="preserve">## Multiple R-squared:  0.9149, Adjusted R-squared:  0.9063 </w:t>
       </w:r>
       <w:r>
-        <w:br w:type="textWrapping"/>
+        <w:br/>
       </w:r>
       <w:r>
         <w:rPr>
@@ -1323,7 +1323,7 @@
         <w:t xml:space="preserve">## 104719.3 :  112.0000000  68.0000000   0.5534706</w:t>
       </w:r>
       <w:r>
-        <w:br w:type="textWrapping"/>
+        <w:br/>
       </w:r>
       <w:r>
         <w:rPr>
@@ -1332,7 +1332,7 @@
         <w:t xml:space="preserve">## 34713.5 :  72.6875172 33.5109496  0.4375351</w:t>
       </w:r>
       <w:r>
-        <w:br w:type="textWrapping"/>
+        <w:br/>
       </w:r>
       <w:r>
         <w:rPr>
@@ -1341,7 +1341,7 @@
         <w:t xml:space="preserve">## 24402.26 :  62.901398 16.441036  0.349225</w:t>
       </w:r>
       <w:r>
-        <w:br w:type="textWrapping"/>
+        <w:br/>
       </w:r>
       <w:r>
         <w:rPr>
@@ -1350,7 +1350,7 @@
         <w:t xml:space="preserve">## 14341.86 :  48.381774  3.892253  0.188248</w:t>
       </w:r>
       <w:r>
-        <w:br w:type="textWrapping"/>
+        <w:br/>
       </w:r>
       <w:r>
         <w:rPr>
@@ -1359,7 +1359,7 @@
         <w:t xml:space="preserve">## 7057.979 :  42.18193423  3.45927403  0.04061794</w:t>
       </w:r>
       <w:r>
-        <w:br w:type="textWrapping"/>
+        <w:br/>
       </w:r>
       <w:r>
         <w:rPr>
@@ -1368,7 +1368,7 @@
         <w:t xml:space="preserve">## 6500.02 :  49.73366919  4.10051584  0.01842307</w:t>
       </w:r>
       <w:r>
-        <w:br w:type="textWrapping"/>
+        <w:br/>
       </w:r>
       <w:r>
         <w:rPr>
@@ -1377,7 +1377,7 @@
         <w:t xml:space="preserve">## 6325.437 :  80.08062274  8.18591119  0.01435988</w:t>
       </w:r>
       <w:r>
-        <w:br w:type="textWrapping"/>
+        <w:br/>
       </w:r>
       <w:r>
         <w:rPr>
@@ -1386,7 +1386,7 @@
         <w:t xml:space="preserve">## 2256 :  181.23181004  24.35323464   0.01762191</w:t>
       </w:r>
       <w:r>
-        <w:br w:type="textWrapping"/>
+        <w:br/>
       </w:r>
       <w:r>
         <w:rPr>
@@ -1395,7 +1395,7 @@
         <w:t xml:space="preserve">## 1991.886 :  142.14587184  25.21530048   0.02083088</w:t>
       </w:r>
       <w:r>
-        <w:br w:type="textWrapping"/>
+        <w:br/>
       </w:r>
       <w:r>
         <w:rPr>
@@ -1404,7 +1404,7 @@
         <w:t xml:space="preserve">## 1453.066 :  116.04247978  32.13508173   0.02651795</w:t>
       </w:r>
       <w:r>
-        <w:br w:type="textWrapping"/>
+        <w:br/>
       </w:r>
       <w:r>
         <w:rPr>
@@ -1413,7 +1413,7 @@
         <w:t xml:space="preserve">## 1185.724 :  114.34492479  52.38520082   0.03361214</w:t>
       </w:r>
       <w:r>
-        <w:br w:type="textWrapping"/>
+        <w:br/>
       </w:r>
       <w:r>
         <w:rPr>
@@ -1422,7 +1422,7 @@
         <w:t xml:space="preserve">## 1077.232 :  114.01553247  63.83700085   0.03439163</w:t>
       </w:r>
       <w:r>
-        <w:br w:type="textWrapping"/>
+        <w:br/>
       </w:r>
       <w:r>
         <w:rPr>
@@ -1431,7 +1431,7 @@
         <w:t xml:space="preserve">## 1074.063 :  112.4594252  67.6170634   0.0349616</w:t>
       </w:r>
       <w:r>
-        <w:br w:type="textWrapping"/>
+        <w:br/>
       </w:r>
       <w:r>
         <w:rPr>
@@ -1440,7 +1440,7 @@
         <w:t xml:space="preserve">## 1074.042 :  112.30454573  68.07083017   0.03503108</w:t>
       </w:r>
       <w:r>
-        <w:br w:type="textWrapping"/>
+        <w:br/>
       </w:r>
       <w:r>
         <w:rPr>
@@ -1449,7 +1449,7 @@
         <w:t xml:space="preserve">## 1074.042 :  112.28959295  68.10196402   0.03503728</w:t>
       </w:r>
       <w:r>
-        <w:br w:type="textWrapping"/>
+        <w:br/>
       </w:r>
       <w:r>
         <w:rPr>
@@ -1469,7 +1469,7 @@
         <w:t xml:space="preserve">## </w:t>
       </w:r>
       <w:r>
-        <w:br w:type="textWrapping"/>
+        <w:br/>
       </w:r>
       <w:r>
         <w:rPr>
@@ -1478,7 +1478,7 @@
         <w:t xml:space="preserve">## Formula: mc ~ K/(1 + A * exp(-r * abatement))</w:t>
       </w:r>
       <w:r>
-        <w:br w:type="textWrapping"/>
+        <w:br/>
       </w:r>
       <w:r>
         <w:rPr>
@@ -1487,7 +1487,7 @@
         <w:t xml:space="preserve">## </w:t>
       </w:r>
       <w:r>
-        <w:br w:type="textWrapping"/>
+        <w:br/>
       </w:r>
       <w:r>
         <w:rPr>
@@ -1496,7 +1496,7 @@
         <w:t xml:space="preserve">## Parameters:</w:t>
       </w:r>
       <w:r>
-        <w:br w:type="textWrapping"/>
+        <w:br/>
       </w:r>
       <w:r>
         <w:rPr>
@@ -1505,7 +1505,7 @@
         <w:t xml:space="preserve">##    Estimate Std. Error t value Pr(&gt;|t|)   </w:t>
       </w:r>
       <w:r>
-        <w:br w:type="textWrapping"/>
+        <w:br/>
       </w:r>
       <w:r>
         <w:rPr>
@@ -1514,7 +1514,7 @@
         <w:t xml:space="preserve">## K 112.28949   40.34296   2.783   0.0155 * </w:t>
       </w:r>
       <w:r>
-        <w:br w:type="textWrapping"/>
+        <w:br/>
       </w:r>
       <w:r>
         <w:rPr>
@@ -1523,7 +1523,7 @@
         <w:t xml:space="preserve">## A  68.10357   45.41133   1.500   0.1576   </w:t>
       </w:r>
       <w:r>
-        <w:br w:type="textWrapping"/>
+        <w:br/>
       </w:r>
       <w:r>
         <w:rPr>
@@ -1532,7 +1532,7 @@
         <w:t xml:space="preserve">## r   0.03504    0.01091   3.213   0.0068 **</w:t>
       </w:r>
       <w:r>
-        <w:br w:type="textWrapping"/>
+        <w:br/>
       </w:r>
       <w:r>
         <w:rPr>
@@ -1541,7 +1541,7 @@
         <w:t xml:space="preserve">## ---</w:t>
       </w:r>
       <w:r>
-        <w:br w:type="textWrapping"/>
+        <w:br/>
       </w:r>
       <w:r>
         <w:rPr>
@@ -1550,7 +1550,7 @@
         <w:t xml:space="preserve">## Signif. codes:  0 '***' 0.001 '**' 0.01 '*' 0.05 '.' 0.1 ' ' 1</w:t>
       </w:r>
       <w:r>
-        <w:br w:type="textWrapping"/>
+        <w:br/>
       </w:r>
       <w:r>
         <w:rPr>
@@ -1559,7 +1559,7 @@
         <w:t xml:space="preserve">## </w:t>
       </w:r>
       <w:r>
-        <w:br w:type="textWrapping"/>
+        <w:br/>
       </w:r>
       <w:r>
         <w:rPr>
@@ -1568,7 +1568,7 @@
         <w:t xml:space="preserve">## Residual standard error: 9.089 on 13 degrees of freedom</w:t>
       </w:r>
       <w:r>
-        <w:br w:type="textWrapping"/>
+        <w:br/>
       </w:r>
       <w:r>
         <w:rPr>
@@ -1577,7 +1577,7 @@
         <w:t xml:space="preserve">## </w:t>
       </w:r>
       <w:r>
-        <w:br w:type="textWrapping"/>
+        <w:br/>
       </w:r>
       <w:r>
         <w:rPr>
@@ -1586,7 +1586,7 @@
         <w:t xml:space="preserve">## Number of iterations to convergence: 15 </w:t>
       </w:r>
       <w:r>
-        <w:br w:type="textWrapping"/>
+        <w:br/>
       </w:r>
       <w:r>
         <w:rPr>
@@ -1617,7 +1617,7 @@
         <w:t xml:space="preserve">## # A tibble: 3 x 5</w:t>
       </w:r>
       <w:r>
-        <w:br w:type="textWrapping"/>
+        <w:br/>
       </w:r>
       <w:r>
         <w:rPr>
@@ -1626,7 +1626,7 @@
         <w:t xml:space="preserve">##   term  estimate std.error statistic p.value</w:t>
       </w:r>
       <w:r>
-        <w:br w:type="textWrapping"/>
+        <w:br/>
       </w:r>
       <w:r>
         <w:rPr>
@@ -1635,7 +1635,7 @@
         <w:t xml:space="preserve">##   &lt;chr&gt;    &lt;dbl&gt;     &lt;dbl&gt;     &lt;dbl&gt;   &lt;dbl&gt;</w:t>
       </w:r>
       <w:r>
-        <w:br w:type="textWrapping"/>
+        <w:br/>
       </w:r>
       <w:r>
         <w:rPr>
@@ -1644,7 +1644,7 @@
         <w:t xml:space="preserve">## 1 K     112.       40.3         2.78 0.0155 </w:t>
       </w:r>
       <w:r>
-        <w:br w:type="textWrapping"/>
+        <w:br/>
       </w:r>
       <w:r>
         <w:rPr>
@@ -1653,7 +1653,7 @@
         <w:t xml:space="preserve">## 2 A      68.1      45.4         1.50 0.158  </w:t>
       </w:r>
       <w:r>
-        <w:br w:type="textWrapping"/>
+        <w:br/>
       </w:r>
       <w:r>
         <w:rPr>
@@ -1757,6 +1757,104 @@
       <w:r>
         <w:t xml:space="preserve">r = 0.0350375</w:t>
       </w:r>
+      <w:r>
+        <w:t xml:space="preserve"> </w:t>
+      </w:r>
+      <w:r>
+        <w:t xml:space="preserve"># Question 1 Plot Output</w:t>
+      </w:r>
+      <w:r>
+        <w:t xml:space="preserve"> </w:t>
+      </w:r>
+      <w:r>
+        <w:drawing>
+          <wp:inline>
+            <wp:extent cx="4620126" cy="3696101"/>
+            <wp:effectExtent b="0" l="0" r="0" t="0"/>
+            <wp:docPr descr="" title="" id="1" name="Picture"/>
+            <a:graphic>
+              <a:graphicData uri="http://schemas.openxmlformats.org/drawingml/2006/picture">
+                <pic:pic>
+                  <pic:nvPicPr>
+                    <pic:cNvPr descr="esm204_hw2_nls_files/figure-docx/unnamed-chunk-5-1.png" id="0" name="Picture"/>
+                    <pic:cNvPicPr>
+                      <a:picLocks noChangeArrowheads="1" noChangeAspect="1"/>
+                    </pic:cNvPicPr>
+                  </pic:nvPicPr>
+                  <pic:blipFill>
+                    <a:blip r:embed="rId28"/>
+                    <a:stretch>
+                      <a:fillRect/>
+                    </a:stretch>
+                  </pic:blipFill>
+                  <pic:spPr bwMode="auto">
+                    <a:xfrm>
+                      <a:off x="0" y="0"/>
+                      <a:ext cx="4620126" cy="3696101"/>
+                    </a:xfrm>
+                    <a:prstGeom prst="rect">
+                      <a:avLst/>
+                    </a:prstGeom>
+                    <a:noFill/>
+                    <a:ln w="9525">
+                      <a:noFill/>
+                      <a:headEnd/>
+                      <a:tailEnd/>
+                    </a:ln>
+                  </pic:spPr>
+                </pic:pic>
+              </a:graphicData>
+            </a:graphic>
+          </wp:inline>
+        </w:drawing>
+      </w:r>
+    </w:p>
+    <w:p>
+      <w:pPr>
+        <w:pStyle w:val="BodyText"/>
+      </w:pPr>
+      <w:r>
+        <w:drawing>
+          <wp:inline>
+            <wp:extent cx="4620126" cy="3696101"/>
+            <wp:effectExtent b="0" l="0" r="0" t="0"/>
+            <wp:docPr descr="" title="" id="1" name="Picture"/>
+            <a:graphic>
+              <a:graphicData uri="http://schemas.openxmlformats.org/drawingml/2006/picture">
+                <pic:pic>
+                  <pic:nvPicPr>
+                    <pic:cNvPr descr="esm204_hw2_nls_files/figure-docx/unnamed-chunk-6-1.png" id="0" name="Picture"/>
+                    <pic:cNvPicPr>
+                      <a:picLocks noChangeArrowheads="1" noChangeAspect="1"/>
+                    </pic:cNvPicPr>
+                  </pic:nvPicPr>
+                  <pic:blipFill>
+                    <a:blip r:embed="rId29"/>
+                    <a:stretch>
+                      <a:fillRect/>
+                    </a:stretch>
+                  </pic:blipFill>
+                  <pic:spPr bwMode="auto">
+                    <a:xfrm>
+                      <a:off x="0" y="0"/>
+                      <a:ext cx="4620126" cy="3696101"/>
+                    </a:xfrm>
+                    <a:prstGeom prst="rect">
+                      <a:avLst/>
+                    </a:prstGeom>
+                    <a:noFill/>
+                    <a:ln w="9525">
+                      <a:noFill/>
+                      <a:headEnd/>
+                      <a:tailEnd/>
+                    </a:ln>
+                  </pic:spPr>
+                </pic:pic>
+              </a:graphicData>
+            </a:graphic>
+          </wp:inline>
+        </w:drawing>
+      </w:r>
     </w:p>
     <w:p>
       <w:pPr>
@@ -1904,109 +2002,6 @@
 <file path=word/numbering.xml><?xml version="1.0" encoding="utf-8"?>
 <w:numbering xmlns:w="http://schemas.openxmlformats.org/wordprocessingml/2006/main">
   <w:abstractNum w:abstractNumId="990">
-    <w:nsid w:val="170cd2de"/>
-    <w:multiLevelType w:val="multilevel"/>
-    <w:lvl w:ilvl="0">
-      <w:numFmt w:val="bullet"/>
-      <w:lvlText w:val=" "/>
-      <w:lvlJc w:val="left"/>
-      <w:pPr>
-        <w:tabs>
-          <w:tab w:val="num" w:pos="0"/>
-        </w:tabs>
-        <w:ind w:left="480" w:hanging="480"/>
-      </w:pPr>
-    </w:lvl>
-    <w:lvl w:ilvl="1">
-      <w:numFmt w:val="bullet"/>
-      <w:lvlText w:val=" "/>
-      <w:lvlJc w:val="left"/>
-      <w:pPr>
-        <w:tabs>
-          <w:tab w:val="num" w:pos="720"/>
-        </w:tabs>
-        <w:ind w:left="1200" w:hanging="480"/>
-      </w:pPr>
-    </w:lvl>
-    <w:lvl w:ilvl="2">
-      <w:numFmt w:val="bullet"/>
-      <w:lvlText w:val=" "/>
-      <w:lvlJc w:val="left"/>
-      <w:pPr>
-        <w:tabs>
-          <w:tab w:val="num" w:pos="1440"/>
-        </w:tabs>
-        <w:ind w:left="1920" w:hanging="480"/>
-      </w:pPr>
-    </w:lvl>
-    <w:lvl w:ilvl="3">
-      <w:numFmt w:val="bullet"/>
-      <w:lvlText w:val=" "/>
-      <w:lvlJc w:val="left"/>
-      <w:pPr>
-        <w:tabs>
-          <w:tab w:val="num" w:pos="2160"/>
-        </w:tabs>
-        <w:ind w:left="2640" w:hanging="480"/>
-      </w:pPr>
-    </w:lvl>
-    <w:lvl w:ilvl="4">
-      <w:numFmt w:val="bullet"/>
-      <w:lvlText w:val=" "/>
-      <w:lvlJc w:val="left"/>
-      <w:pPr>
-        <w:tabs>
-          <w:tab w:val="num" w:pos="2880"/>
-        </w:tabs>
-        <w:ind w:left="3360" w:hanging="480"/>
-      </w:pPr>
-    </w:lvl>
-    <w:lvl w:ilvl="5">
-      <w:numFmt w:val="bullet"/>
-      <w:lvlText w:val=" "/>
-      <w:lvlJc w:val="left"/>
-      <w:pPr>
-        <w:tabs>
-          <w:tab w:val="num" w:pos="3600"/>
-        </w:tabs>
-        <w:ind w:left="4080" w:hanging="480"/>
-      </w:pPr>
-    </w:lvl>
-    <w:lvl w:ilvl="6">
-      <w:numFmt w:val="bullet"/>
-      <w:lvlText w:val=" "/>
-      <w:lvlJc w:val="left"/>
-      <w:pPr>
-        <w:tabs>
-          <w:tab w:val="num" w:pos="4320"/>
-        </w:tabs>
-        <w:ind w:left="4800" w:hanging="480"/>
-      </w:pPr>
-    </w:lvl>
-    <w:lvl w:ilvl="7">
-      <w:numFmt w:val="bullet"/>
-      <w:lvlText w:val=" "/>
-      <w:lvlJc w:val="left"/>
-      <w:pPr>
-        <w:tabs>
-          <w:tab w:val="num" w:pos="5040"/>
-        </w:tabs>
-        <w:ind w:left="5520" w:hanging="480"/>
-      </w:pPr>
-    </w:lvl>
-    <w:lvl w:ilvl="8">
-      <w:numFmt w:val="bullet"/>
-      <w:lvlText w:val=" "/>
-      <w:lvlJc w:val="left"/>
-      <w:pPr>
-        <w:tabs>
-          <w:tab w:val="num" w:pos="5760"/>
-        </w:tabs>
-        <w:ind w:left="6240" w:hanging="480"/>
-      </w:pPr>
-    </w:lvl>
-  </w:abstractNum>
-  <w:abstractNum w:abstractNumId="990">
     <w:nsid w:val="2c1ae401"/>
     <w:multiLevelType w:val="multilevel"/>
     <w:lvl w:ilvl="0">
@@ -2772,9 +2767,6 @@
       </w:pPr>
     </w:lvl>
   </w:abstractNum>
-  <w:num w:numId="1000">
-    <w:abstractNumId w:val="990"/>
-  </w:num>
   <w:num w:numId="1000">
     <w:abstractNumId w:val="990"/>
   </w:num>

</xml_diff>

<commit_message>
sort of advanced question 4
</commit_message>
<xml_diff>
--- a/esm204_hw2_nls.docx
+++ b/esm204_hw2_nls.docx
@@ -352,7 +352,7 @@
         <w:t xml:space="preserve">## </w:t>
       </w:r>
       <w:r>
-        <w:br/>
+        <w:br w:type="textWrapping"/>
       </w:r>
       <w:r>
         <w:rPr>
@@ -361,7 +361,7 @@
         <w:t xml:space="preserve">## Call:</w:t>
       </w:r>
       <w:r>
-        <w:br/>
+        <w:br w:type="textWrapping"/>
       </w:r>
       <w:r>
         <w:rPr>
@@ -370,7 +370,7 @@
         <w:t xml:space="preserve">## lm(formula = mc ~ abatement, data = carbon_a)</w:t>
       </w:r>
       <w:r>
-        <w:br/>
+        <w:br w:type="textWrapping"/>
       </w:r>
       <w:r>
         <w:rPr>
@@ -379,7 +379,7 @@
         <w:t xml:space="preserve">## </w:t>
       </w:r>
       <w:r>
-        <w:br/>
+        <w:br w:type="textWrapping"/>
       </w:r>
       <w:r>
         <w:rPr>
@@ -388,7 +388,7 @@
         <w:t xml:space="preserve">## Residuals:</w:t>
       </w:r>
       <w:r>
-        <w:br/>
+        <w:br w:type="textWrapping"/>
       </w:r>
       <w:r>
         <w:rPr>
@@ -397,7 +397,7 @@
         <w:t xml:space="preserve">##     Min      1Q  Median      3Q     Max </w:t>
       </w:r>
       <w:r>
-        <w:br/>
+        <w:br w:type="textWrapping"/>
       </w:r>
       <w:r>
         <w:rPr>
@@ -406,7 +406,7 @@
         <w:t xml:space="preserve">## -25.922  -5.482   1.978   8.470  17.808 </w:t>
       </w:r>
       <w:r>
-        <w:br/>
+        <w:br w:type="textWrapping"/>
       </w:r>
       <w:r>
         <w:rPr>
@@ -415,7 +415,7 @@
         <w:t xml:space="preserve">## </w:t>
       </w:r>
       <w:r>
-        <w:br/>
+        <w:br w:type="textWrapping"/>
       </w:r>
       <w:r>
         <w:rPr>
@@ -424,7 +424,7 @@
         <w:t xml:space="preserve">## Coefficients:</w:t>
       </w:r>
       <w:r>
-        <w:br/>
+        <w:br w:type="textWrapping"/>
       </w:r>
       <w:r>
         <w:rPr>
@@ -433,7 +433,7 @@
         <w:t xml:space="preserve">##             Estimate Std. Error t value Pr(&gt;|t|)    </w:t>
       </w:r>
       <w:r>
-        <w:br/>
+        <w:br w:type="textWrapping"/>
       </w:r>
       <w:r>
         <w:rPr>
@@ -442,7 +442,7 @@
         <w:t xml:space="preserve">## (Intercept)  1.66250    6.26709   0.265    0.795    </w:t>
       </w:r>
       <w:r>
-        <w:br/>
+        <w:br w:type="textWrapping"/>
       </w:r>
       <w:r>
         <w:rPr>
@@ -451,7 +451,7 @@
         <w:t xml:space="preserve">## abatement    0.51300    0.07119   7.206 4.52e-06 ***</w:t>
       </w:r>
       <w:r>
-        <w:br/>
+        <w:br w:type="textWrapping"/>
       </w:r>
       <w:r>
         <w:rPr>
@@ -460,7 +460,7 @@
         <w:t xml:space="preserve">## ---</w:t>
       </w:r>
       <w:r>
-        <w:br/>
+        <w:br w:type="textWrapping"/>
       </w:r>
       <w:r>
         <w:rPr>
@@ -469,7 +469,7 @@
         <w:t xml:space="preserve">## Signif. codes:  0 '***' 0.001 '**' 0.01 '*' 0.05 '.' 0.1 ' ' 1</w:t>
       </w:r>
       <w:r>
-        <w:br/>
+        <w:br w:type="textWrapping"/>
       </w:r>
       <w:r>
         <w:rPr>
@@ -478,7 +478,7 @@
         <w:t xml:space="preserve">## </w:t>
       </w:r>
       <w:r>
-        <w:br/>
+        <w:br w:type="textWrapping"/>
       </w:r>
       <w:r>
         <w:rPr>
@@ -487,7 +487,7 @@
         <w:t xml:space="preserve">## Residual standard error: 13.13 on 14 degrees of freedom</w:t>
       </w:r>
       <w:r>
-        <w:br/>
+        <w:br w:type="textWrapping"/>
       </w:r>
       <w:r>
         <w:rPr>
@@ -496,7 +496,7 @@
         <w:t xml:space="preserve">## Multiple R-squared:  0.7876, Adjusted R-squared:  0.7725 </w:t>
       </w:r>
       <w:r>
-        <w:br/>
+        <w:br w:type="textWrapping"/>
       </w:r>
       <w:r>
         <w:rPr>
@@ -516,7 +516,7 @@
         <w:t xml:space="preserve">## (Intercept) </w:t>
       </w:r>
       <w:r>
-        <w:br/>
+        <w:br w:type="textWrapping"/>
       </w:r>
       <w:r>
         <w:rPr>
@@ -536,7 +536,7 @@
         <w:t xml:space="preserve">## abatement </w:t>
       </w:r>
       <w:r>
-        <w:br/>
+        <w:br w:type="textWrapping"/>
       </w:r>
       <w:r>
         <w:rPr>
@@ -583,7 +583,7 @@
         <w:t xml:space="preserve">## </w:t>
       </w:r>
       <w:r>
-        <w:br/>
+        <w:br w:type="textWrapping"/>
       </w:r>
       <w:r>
         <w:rPr>
@@ -592,7 +592,7 @@
         <w:t xml:space="preserve">## Call:</w:t>
       </w:r>
       <w:r>
-        <w:br/>
+        <w:br w:type="textWrapping"/>
       </w:r>
       <w:r>
         <w:rPr>
@@ -601,7 +601,7 @@
         <w:t xml:space="preserve">## lm(formula = mc ~ abatement, data = carbon_b)</w:t>
       </w:r>
       <w:r>
-        <w:br/>
+        <w:br w:type="textWrapping"/>
       </w:r>
       <w:r>
         <w:rPr>
@@ -610,7 +610,7 @@
         <w:t xml:space="preserve">## </w:t>
       </w:r>
       <w:r>
-        <w:br/>
+        <w:br w:type="textWrapping"/>
       </w:r>
       <w:r>
         <w:rPr>
@@ -619,7 +619,7 @@
         <w:t xml:space="preserve">## Coefficients:</w:t>
       </w:r>
       <w:r>
-        <w:br/>
+        <w:br w:type="textWrapping"/>
       </w:r>
       <w:r>
         <w:rPr>
@@ -628,7 +628,7 @@
         <w:t xml:space="preserve">## (Intercept)    abatement  </w:t>
       </w:r>
       <w:r>
-        <w:br/>
+        <w:br w:type="textWrapping"/>
       </w:r>
       <w:r>
         <w:rPr>
@@ -648,7 +648,7 @@
         <w:t xml:space="preserve">## 9235.207 :  58.0000000 10.0000000  0.3917794</w:t>
       </w:r>
       <w:r>
-        <w:br/>
+        <w:br w:type="textWrapping"/>
       </w:r>
       <w:r>
         <w:rPr>
@@ -657,7 +657,7 @@
         <w:t xml:space="preserve">## 2667.335 :  43.20679341 15.68236472  0.09017213</w:t>
       </w:r>
       <w:r>
-        <w:br/>
+        <w:br w:type="textWrapping"/>
       </w:r>
       <w:r>
         <w:rPr>
@@ -666,7 +666,7 @@
         <w:t xml:space="preserve">## 2182.579 :  46.01965473  8.60023529  0.06659541</w:t>
       </w:r>
       <w:r>
-        <w:br/>
+        <w:br w:type="textWrapping"/>
       </w:r>
       <w:r>
         <w:rPr>
@@ -675,7 +675,7 @@
         <w:t xml:space="preserve">## 1677.104 :  51.31033591  7.10061083  0.04632478</w:t>
       </w:r>
       <w:r>
-        <w:br/>
+        <w:br w:type="textWrapping"/>
       </w:r>
       <w:r>
         <w:rPr>
@@ -684,7 +684,7 @@
         <w:t xml:space="preserve">## 1367.481 :  58.26056271  9.83179695  0.04747591</w:t>
       </w:r>
       <w:r>
-        <w:br/>
+        <w:br w:type="textWrapping"/>
       </w:r>
       <w:r>
         <w:rPr>
@@ -693,7 +693,7 @@
         <w:t xml:space="preserve">## 1366.279 :  58.13907726 10.56861928  0.04863226</w:t>
       </w:r>
       <w:r>
-        <w:br/>
+        <w:br w:type="textWrapping"/>
       </w:r>
       <w:r>
         <w:rPr>
@@ -702,7 +702,7 @@
         <w:t xml:space="preserve">## 1366.248 :  58.19770304 10.54358319  0.04843611</w:t>
       </w:r>
       <w:r>
-        <w:br/>
+        <w:br w:type="textWrapping"/>
       </w:r>
       <w:r>
         <w:rPr>
@@ -711,7 +711,7 @@
         <w:t xml:space="preserve">## 1366.247 :  58.18285290 10.56987159  0.04850493</w:t>
       </w:r>
       <w:r>
-        <w:br/>
+        <w:br w:type="textWrapping"/>
       </w:r>
       <w:r>
         <w:rPr>
@@ -720,7 +720,7 @@
         <w:t xml:space="preserve">## 1366.247 :  58.18729290 10.56328744  0.04848638</w:t>
       </w:r>
       <w:r>
-        <w:br/>
+        <w:br w:type="textWrapping"/>
       </w:r>
       <w:r>
         <w:rPr>
@@ -729,7 +729,7 @@
         <w:t xml:space="preserve">## 1366.247 :  58.18607796 10.56515122  0.04849155</w:t>
       </w:r>
       <w:r>
-        <w:br/>
+        <w:br w:type="textWrapping"/>
       </w:r>
       <w:r>
         <w:rPr>
@@ -749,7 +749,7 @@
         <w:t xml:space="preserve">## </w:t>
       </w:r>
       <w:r>
-        <w:br/>
+        <w:br w:type="textWrapping"/>
       </w:r>
       <w:r>
         <w:rPr>
@@ -758,7 +758,7 @@
         <w:t xml:space="preserve">## Formula: mc ~ K/(1 + A * exp(-r * abatement))</w:t>
       </w:r>
       <w:r>
-        <w:br/>
+        <w:br w:type="textWrapping"/>
       </w:r>
       <w:r>
         <w:rPr>
@@ -767,7 +767,7 @@
         <w:t xml:space="preserve">## </w:t>
       </w:r>
       <w:r>
-        <w:br/>
+        <w:br w:type="textWrapping"/>
       </w:r>
       <w:r>
         <w:rPr>
@@ -776,7 +776,7 @@
         <w:t xml:space="preserve">## Parameters:</w:t>
       </w:r>
       <w:r>
-        <w:br/>
+        <w:br w:type="textWrapping"/>
       </w:r>
       <w:r>
         <w:rPr>
@@ -785,7 +785,7 @@
         <w:t xml:space="preserve">##   Estimate Std. Error t value Pr(&gt;|t|)    </w:t>
       </w:r>
       <w:r>
-        <w:br/>
+        <w:br w:type="textWrapping"/>
       </w:r>
       <w:r>
         <w:rPr>
@@ -794,7 +794,7 @@
         <w:t xml:space="preserve">## K 58.18642    5.59273  10.404 1.13e-07 ***</w:t>
       </w:r>
       <w:r>
-        <w:br/>
+        <w:br w:type="textWrapping"/>
       </w:r>
       <w:r>
         <w:rPr>
@@ -803,7 +803,7 @@
         <w:t xml:space="preserve">## A 10.56464    8.25176   1.280   0.2228    </w:t>
       </w:r>
       <w:r>
-        <w:br/>
+        <w:br w:type="textWrapping"/>
       </w:r>
       <w:r>
         <w:rPr>
@@ -812,7 +812,7 @@
         <w:t xml:space="preserve">## r  0.04849    0.01749   2.773   0.0158 *  </w:t>
       </w:r>
       <w:r>
-        <w:br/>
+        <w:br w:type="textWrapping"/>
       </w:r>
       <w:r>
         <w:rPr>
@@ -821,7 +821,7 @@
         <w:t xml:space="preserve">## ---</w:t>
       </w:r>
       <w:r>
-        <w:br/>
+        <w:br w:type="textWrapping"/>
       </w:r>
       <w:r>
         <w:rPr>
@@ -830,7 +830,7 @@
         <w:t xml:space="preserve">## Signif. codes:  0 '***' 0.001 '**' 0.01 '*' 0.05 '.' 0.1 ' ' 1</w:t>
       </w:r>
       <w:r>
-        <w:br/>
+        <w:br w:type="textWrapping"/>
       </w:r>
       <w:r>
         <w:rPr>
@@ -839,7 +839,7 @@
         <w:t xml:space="preserve">## </w:t>
       </w:r>
       <w:r>
-        <w:br/>
+        <w:br w:type="textWrapping"/>
       </w:r>
       <w:r>
         <w:rPr>
@@ -848,7 +848,7 @@
         <w:t xml:space="preserve">## Residual standard error: 10.25 on 13 degrees of freedom</w:t>
       </w:r>
       <w:r>
-        <w:br/>
+        <w:br w:type="textWrapping"/>
       </w:r>
       <w:r>
         <w:rPr>
@@ -857,7 +857,7 @@
         <w:t xml:space="preserve">## </w:t>
       </w:r>
       <w:r>
-        <w:br/>
+        <w:br w:type="textWrapping"/>
       </w:r>
       <w:r>
         <w:rPr>
@@ -866,7 +866,7 @@
         <w:t xml:space="preserve">## Number of iterations to convergence: 10 </w:t>
       </w:r>
       <w:r>
-        <w:br/>
+        <w:br w:type="textWrapping"/>
       </w:r>
       <w:r>
         <w:rPr>
@@ -886,7 +886,7 @@
         <w:t xml:space="preserve">## # A tibble: 3 x 5</w:t>
       </w:r>
       <w:r>
-        <w:br/>
+        <w:br w:type="textWrapping"/>
       </w:r>
       <w:r>
         <w:rPr>
@@ -895,7 +895,7 @@
         <w:t xml:space="preserve">##   term  estimate std.error statistic     p.value</w:t>
       </w:r>
       <w:r>
-        <w:br/>
+        <w:br w:type="textWrapping"/>
       </w:r>
       <w:r>
         <w:rPr>
@@ -904,7 +904,7 @@
         <w:t xml:space="preserve">##   &lt;chr&gt;    &lt;dbl&gt;     &lt;dbl&gt;     &lt;dbl&gt;       &lt;dbl&gt;</w:t>
       </w:r>
       <w:r>
-        <w:br/>
+        <w:br w:type="textWrapping"/>
       </w:r>
       <w:r>
         <w:rPr>
@@ -913,7 +913,7 @@
         <w:t xml:space="preserve">## 1 K      58.2       5.59       10.4  0.000000113</w:t>
       </w:r>
       <w:r>
-        <w:br/>
+        <w:br w:type="textWrapping"/>
       </w:r>
       <w:r>
         <w:rPr>
@@ -922,7 +922,7 @@
         <w:t xml:space="preserve">## 2 A      10.6       8.25        1.28 0.223      </w:t>
       </w:r>
       <w:r>
-        <w:br/>
+        <w:br w:type="textWrapping"/>
       </w:r>
       <w:r>
         <w:rPr>
@@ -938,7 +938,7 @@
       <w:r>
         <w:drawing>
           <wp:inline>
-            <wp:extent cx="4620126" cy="3696101"/>
+            <wp:extent cx="5334000" cy="4267200"/>
             <wp:effectExtent b="0" l="0" r="0" t="0"/>
             <wp:docPr descr="" title="" id="1" name="Picture"/>
             <a:graphic>
@@ -959,7 +959,7 @@
                   <pic:spPr bwMode="auto">
                     <a:xfrm>
                       <a:off x="0" y="0"/>
-                      <a:ext cx="4620126" cy="3696101"/>
+                      <a:ext cx="5334000" cy="4267200"/>
                     </a:xfrm>
                     <a:prstGeom prst="rect">
                       <a:avLst/>
@@ -1048,7 +1048,7 @@
         <w:t xml:space="preserve">## </w:t>
       </w:r>
       <w:r>
-        <w:br/>
+        <w:br w:type="textWrapping"/>
       </w:r>
       <w:r>
         <w:rPr>
@@ -1057,7 +1057,7 @@
         <w:t xml:space="preserve">## Call:</w:t>
       </w:r>
       <w:r>
-        <w:br/>
+        <w:br w:type="textWrapping"/>
       </w:r>
       <w:r>
         <w:rPr>
@@ -1066,7 +1066,7 @@
         <w:t xml:space="preserve">## lm(formula = mc ~ abatement, data = carbon_c_40)</w:t>
       </w:r>
       <w:r>
-        <w:br/>
+        <w:br w:type="textWrapping"/>
       </w:r>
       <w:r>
         <w:rPr>
@@ -1075,7 +1075,7 @@
         <w:t xml:space="preserve">## </w:t>
       </w:r>
       <w:r>
-        <w:br/>
+        <w:br w:type="textWrapping"/>
       </w:r>
       <w:r>
         <w:rPr>
@@ -1084,7 +1084,7 @@
         <w:t xml:space="preserve">## Residuals:</w:t>
       </w:r>
       <w:r>
-        <w:br/>
+        <w:br w:type="textWrapping"/>
       </w:r>
       <w:r>
         <w:rPr>
@@ -1093,7 +1093,7 @@
         <w:t xml:space="preserve">##     Min      1Q  Median      3Q     Max </w:t>
       </w:r>
       <w:r>
-        <w:br/>
+        <w:br w:type="textWrapping"/>
       </w:r>
       <w:r>
         <w:rPr>
@@ -1102,7 +1102,7 @@
         <w:t xml:space="preserve">## -26.323  -5.065  -2.718   4.912  25.176 </w:t>
       </w:r>
       <w:r>
-        <w:br/>
+        <w:br w:type="textWrapping"/>
       </w:r>
       <w:r>
         <w:rPr>
@@ -1111,7 +1111,7 @@
         <w:t xml:space="preserve">## </w:t>
       </w:r>
       <w:r>
-        <w:br/>
+        <w:br w:type="textWrapping"/>
       </w:r>
       <w:r>
         <w:rPr>
@@ -1120,7 +1120,7 @@
         <w:t xml:space="preserve">## Coefficients:</w:t>
       </w:r>
       <w:r>
-        <w:br/>
+        <w:br w:type="textWrapping"/>
       </w:r>
       <w:r>
         <w:rPr>
@@ -1129,7 +1129,7 @@
         <w:t xml:space="preserve">##             Estimate Std. Error t value Pr(&gt;|t|)    </w:t>
       </w:r>
       <w:r>
-        <w:br/>
+        <w:br w:type="textWrapping"/>
       </w:r>
       <w:r>
         <w:rPr>
@@ -1138,7 +1138,7 @@
         <w:t xml:space="preserve">## (Intercept) -54.7966    13.5551  -4.043  0.00235 ** </w:t>
       </w:r>
       <w:r>
-        <w:br/>
+        <w:br w:type="textWrapping"/>
       </w:r>
       <w:r>
         <w:rPr>
@@ -1147,7 +1147,7 @@
         <w:t xml:space="preserve">## abatement     1.3901     0.1341  10.366 1.14e-06 ***</w:t>
       </w:r>
       <w:r>
-        <w:br/>
+        <w:br w:type="textWrapping"/>
       </w:r>
       <w:r>
         <w:rPr>
@@ -1156,7 +1156,7 @@
         <w:t xml:space="preserve">## ---</w:t>
       </w:r>
       <w:r>
-        <w:br/>
+        <w:br w:type="textWrapping"/>
       </w:r>
       <w:r>
         <w:rPr>
@@ -1165,7 +1165,7 @@
         <w:t xml:space="preserve">## Signif. codes:  0 '***' 0.001 '**' 0.01 '*' 0.05 '.' 0.1 ' ' 1</w:t>
       </w:r>
       <w:r>
-        <w:br/>
+        <w:br w:type="textWrapping"/>
       </w:r>
       <w:r>
         <w:rPr>
@@ -1174,7 +1174,7 @@
         <w:t xml:space="preserve">## </w:t>
       </w:r>
       <w:r>
-        <w:br/>
+        <w:br w:type="textWrapping"/>
       </w:r>
       <w:r>
         <w:rPr>
@@ -1183,7 +1183,7 @@
         <w:t xml:space="preserve">## Residual standard error: 16.04 on 10 degrees of freedom</w:t>
       </w:r>
       <w:r>
-        <w:br/>
+        <w:br w:type="textWrapping"/>
       </w:r>
       <w:r>
         <w:rPr>
@@ -1192,7 +1192,7 @@
         <w:t xml:space="preserve">## Multiple R-squared:  0.9149, Adjusted R-squared:  0.9063 </w:t>
       </w:r>
       <w:r>
-        <w:br/>
+        <w:br w:type="textWrapping"/>
       </w:r>
       <w:r>
         <w:rPr>
@@ -1219,7 +1219,7 @@
       <w:r>
         <w:drawing>
           <wp:inline>
-            <wp:extent cx="4620126" cy="3696101"/>
+            <wp:extent cx="5334000" cy="4267200"/>
             <wp:effectExtent b="0" l="0" r="0" t="0"/>
             <wp:docPr descr="" title="" id="1" name="Picture"/>
             <a:graphic>
@@ -1240,7 +1240,7 @@
                   <pic:spPr bwMode="auto">
                     <a:xfrm>
                       <a:off x="0" y="0"/>
-                      <a:ext cx="4620126" cy="3696101"/>
+                      <a:ext cx="5334000" cy="4267200"/>
                     </a:xfrm>
                     <a:prstGeom prst="rect">
                       <a:avLst/>
@@ -1323,7 +1323,7 @@
         <w:t xml:space="preserve">## 104719.3 :  112.0000000  68.0000000   0.5534706</w:t>
       </w:r>
       <w:r>
-        <w:br/>
+        <w:br w:type="textWrapping"/>
       </w:r>
       <w:r>
         <w:rPr>
@@ -1332,7 +1332,7 @@
         <w:t xml:space="preserve">## 34713.5 :  72.6875172 33.5109496  0.4375351</w:t>
       </w:r>
       <w:r>
-        <w:br/>
+        <w:br w:type="textWrapping"/>
       </w:r>
       <w:r>
         <w:rPr>
@@ -1341,7 +1341,7 @@
         <w:t xml:space="preserve">## 24402.26 :  62.901398 16.441036  0.349225</w:t>
       </w:r>
       <w:r>
-        <w:br/>
+        <w:br w:type="textWrapping"/>
       </w:r>
       <w:r>
         <w:rPr>
@@ -1350,7 +1350,7 @@
         <w:t xml:space="preserve">## 14341.86 :  48.381774  3.892253  0.188248</w:t>
       </w:r>
       <w:r>
-        <w:br/>
+        <w:br w:type="textWrapping"/>
       </w:r>
       <w:r>
         <w:rPr>
@@ -1359,7 +1359,7 @@
         <w:t xml:space="preserve">## 7057.979 :  42.18193423  3.45927403  0.04061794</w:t>
       </w:r>
       <w:r>
-        <w:br/>
+        <w:br w:type="textWrapping"/>
       </w:r>
       <w:r>
         <w:rPr>
@@ -1368,7 +1368,7 @@
         <w:t xml:space="preserve">## 6500.02 :  49.73366919  4.10051584  0.01842307</w:t>
       </w:r>
       <w:r>
-        <w:br/>
+        <w:br w:type="textWrapping"/>
       </w:r>
       <w:r>
         <w:rPr>
@@ -1377,7 +1377,7 @@
         <w:t xml:space="preserve">## 6325.437 :  80.08062274  8.18591119  0.01435988</w:t>
       </w:r>
       <w:r>
-        <w:br/>
+        <w:br w:type="textWrapping"/>
       </w:r>
       <w:r>
         <w:rPr>
@@ -1386,7 +1386,7 @@
         <w:t xml:space="preserve">## 2256 :  181.23181004  24.35323464   0.01762191</w:t>
       </w:r>
       <w:r>
-        <w:br/>
+        <w:br w:type="textWrapping"/>
       </w:r>
       <w:r>
         <w:rPr>
@@ -1395,7 +1395,7 @@
         <w:t xml:space="preserve">## 1991.886 :  142.14587184  25.21530048   0.02083088</w:t>
       </w:r>
       <w:r>
-        <w:br/>
+        <w:br w:type="textWrapping"/>
       </w:r>
       <w:r>
         <w:rPr>
@@ -1404,7 +1404,7 @@
         <w:t xml:space="preserve">## 1453.066 :  116.04247978  32.13508173   0.02651795</w:t>
       </w:r>
       <w:r>
-        <w:br/>
+        <w:br w:type="textWrapping"/>
       </w:r>
       <w:r>
         <w:rPr>
@@ -1413,7 +1413,7 @@
         <w:t xml:space="preserve">## 1185.724 :  114.34492479  52.38520082   0.03361214</w:t>
       </w:r>
       <w:r>
-        <w:br/>
+        <w:br w:type="textWrapping"/>
       </w:r>
       <w:r>
         <w:rPr>
@@ -1422,7 +1422,7 @@
         <w:t xml:space="preserve">## 1077.232 :  114.01553247  63.83700085   0.03439163</w:t>
       </w:r>
       <w:r>
-        <w:br/>
+        <w:br w:type="textWrapping"/>
       </w:r>
       <w:r>
         <w:rPr>
@@ -1431,7 +1431,7 @@
         <w:t xml:space="preserve">## 1074.063 :  112.4594252  67.6170634   0.0349616</w:t>
       </w:r>
       <w:r>
-        <w:br/>
+        <w:br w:type="textWrapping"/>
       </w:r>
       <w:r>
         <w:rPr>
@@ -1440,7 +1440,7 @@
         <w:t xml:space="preserve">## 1074.042 :  112.30454573  68.07083017   0.03503108</w:t>
       </w:r>
       <w:r>
-        <w:br/>
+        <w:br w:type="textWrapping"/>
       </w:r>
       <w:r>
         <w:rPr>
@@ -1449,7 +1449,7 @@
         <w:t xml:space="preserve">## 1074.042 :  112.28959295  68.10196402   0.03503728</w:t>
       </w:r>
       <w:r>
-        <w:br/>
+        <w:br w:type="textWrapping"/>
       </w:r>
       <w:r>
         <w:rPr>
@@ -1469,7 +1469,7 @@
         <w:t xml:space="preserve">## </w:t>
       </w:r>
       <w:r>
-        <w:br/>
+        <w:br w:type="textWrapping"/>
       </w:r>
       <w:r>
         <w:rPr>
@@ -1478,7 +1478,7 @@
         <w:t xml:space="preserve">## Formula: mc ~ K/(1 + A * exp(-r * abatement))</w:t>
       </w:r>
       <w:r>
-        <w:br/>
+        <w:br w:type="textWrapping"/>
       </w:r>
       <w:r>
         <w:rPr>
@@ -1487,7 +1487,7 @@
         <w:t xml:space="preserve">## </w:t>
       </w:r>
       <w:r>
-        <w:br/>
+        <w:br w:type="textWrapping"/>
       </w:r>
       <w:r>
         <w:rPr>
@@ -1496,7 +1496,7 @@
         <w:t xml:space="preserve">## Parameters:</w:t>
       </w:r>
       <w:r>
-        <w:br/>
+        <w:br w:type="textWrapping"/>
       </w:r>
       <w:r>
         <w:rPr>
@@ -1505,7 +1505,7 @@
         <w:t xml:space="preserve">##    Estimate Std. Error t value Pr(&gt;|t|)   </w:t>
       </w:r>
       <w:r>
-        <w:br/>
+        <w:br w:type="textWrapping"/>
       </w:r>
       <w:r>
         <w:rPr>
@@ -1514,7 +1514,7 @@
         <w:t xml:space="preserve">## K 112.28949   40.34296   2.783   0.0155 * </w:t>
       </w:r>
       <w:r>
-        <w:br/>
+        <w:br w:type="textWrapping"/>
       </w:r>
       <w:r>
         <w:rPr>
@@ -1523,7 +1523,7 @@
         <w:t xml:space="preserve">## A  68.10357   45.41133   1.500   0.1576   </w:t>
       </w:r>
       <w:r>
-        <w:br/>
+        <w:br w:type="textWrapping"/>
       </w:r>
       <w:r>
         <w:rPr>
@@ -1532,7 +1532,7 @@
         <w:t xml:space="preserve">## r   0.03504    0.01091   3.213   0.0068 **</w:t>
       </w:r>
       <w:r>
-        <w:br/>
+        <w:br w:type="textWrapping"/>
       </w:r>
       <w:r>
         <w:rPr>
@@ -1541,7 +1541,7 @@
         <w:t xml:space="preserve">## ---</w:t>
       </w:r>
       <w:r>
-        <w:br/>
+        <w:br w:type="textWrapping"/>
       </w:r>
       <w:r>
         <w:rPr>
@@ -1550,7 +1550,7 @@
         <w:t xml:space="preserve">## Signif. codes:  0 '***' 0.001 '**' 0.01 '*' 0.05 '.' 0.1 ' ' 1</w:t>
       </w:r>
       <w:r>
-        <w:br/>
+        <w:br w:type="textWrapping"/>
       </w:r>
       <w:r>
         <w:rPr>
@@ -1559,7 +1559,7 @@
         <w:t xml:space="preserve">## </w:t>
       </w:r>
       <w:r>
-        <w:br/>
+        <w:br w:type="textWrapping"/>
       </w:r>
       <w:r>
         <w:rPr>
@@ -1568,7 +1568,7 @@
         <w:t xml:space="preserve">## Residual standard error: 9.089 on 13 degrees of freedom</w:t>
       </w:r>
       <w:r>
-        <w:br/>
+        <w:br w:type="textWrapping"/>
       </w:r>
       <w:r>
         <w:rPr>
@@ -1577,7 +1577,7 @@
         <w:t xml:space="preserve">## </w:t>
       </w:r>
       <w:r>
-        <w:br/>
+        <w:br w:type="textWrapping"/>
       </w:r>
       <w:r>
         <w:rPr>
@@ -1586,7 +1586,7 @@
         <w:t xml:space="preserve">## Number of iterations to convergence: 15 </w:t>
       </w:r>
       <w:r>
-        <w:br/>
+        <w:br w:type="textWrapping"/>
       </w:r>
       <w:r>
         <w:rPr>
@@ -1617,7 +1617,7 @@
         <w:t xml:space="preserve">## # A tibble: 3 x 5</w:t>
       </w:r>
       <w:r>
-        <w:br/>
+        <w:br w:type="textWrapping"/>
       </w:r>
       <w:r>
         <w:rPr>
@@ -1626,7 +1626,7 @@
         <w:t xml:space="preserve">##   term  estimate std.error statistic p.value</w:t>
       </w:r>
       <w:r>
-        <w:br/>
+        <w:br w:type="textWrapping"/>
       </w:r>
       <w:r>
         <w:rPr>
@@ -1635,7 +1635,7 @@
         <w:t xml:space="preserve">##   &lt;chr&gt;    &lt;dbl&gt;     &lt;dbl&gt;     &lt;dbl&gt;   &lt;dbl&gt;</w:t>
       </w:r>
       <w:r>
-        <w:br/>
+        <w:br w:type="textWrapping"/>
       </w:r>
       <w:r>
         <w:rPr>
@@ -1644,7 +1644,7 @@
         <w:t xml:space="preserve">## 1 K     112.       40.3         2.78 0.0155 </w:t>
       </w:r>
       <w:r>
-        <w:br/>
+        <w:br w:type="textWrapping"/>
       </w:r>
       <w:r>
         <w:rPr>
@@ -1653,7 +1653,7 @@
         <w:t xml:space="preserve">## 2 A      68.1      45.4         1.50 0.158  </w:t>
       </w:r>
       <w:r>
-        <w:br/>
+        <w:br w:type="textWrapping"/>
       </w:r>
       <w:r>
         <w:rPr>
@@ -1669,7 +1669,7 @@
       <w:r>
         <w:drawing>
           <wp:inline>
-            <wp:extent cx="4620126" cy="3696101"/>
+            <wp:extent cx="5334000" cy="4267200"/>
             <wp:effectExtent b="0" l="0" r="0" t="0"/>
             <wp:docPr descr="" title="" id="1" name="Picture"/>
             <a:graphic>
@@ -1690,7 +1690,7 @@
                   <pic:spPr bwMode="auto">
                     <a:xfrm>
                       <a:off x="0" y="0"/>
-                      <a:ext cx="4620126" cy="3696101"/>
+                      <a:ext cx="5334000" cy="4267200"/>
                     </a:xfrm>
                     <a:prstGeom prst="rect">
                       <a:avLst/>
@@ -1757,26 +1757,22 @@
       <w:r>
         <w:t xml:space="preserve">r = 0.0350375</w:t>
       </w:r>
-      <w:r>
-        <w:t xml:space="preserve"> </w:t>
-      </w:r>
-      <w:r>
-        <w:t xml:space="preserve"># Question 1 Plot Output</w:t>
-      </w:r>
-      <w:r>
-        <w:t xml:space="preserve"> </w:t>
-      </w:r>
+    </w:p>
+    <w:p>
+      <w:pPr>
+        <w:pStyle w:val="BodyText"/>
+      </w:pPr>
       <w:r>
         <w:drawing>
           <wp:inline>
-            <wp:extent cx="4620126" cy="3696101"/>
+            <wp:extent cx="5334000" cy="4267200"/>
             <wp:effectExtent b="0" l="0" r="0" t="0"/>
             <wp:docPr descr="" title="" id="1" name="Picture"/>
             <a:graphic>
               <a:graphicData uri="http://schemas.openxmlformats.org/drawingml/2006/picture">
                 <pic:pic>
                   <pic:nvPicPr>
-                    <pic:cNvPr descr="esm204_hw2_nls_files/figure-docx/unnamed-chunk-5-1.png" id="0" name="Picture"/>
+                    <pic:cNvPr descr="esm204_hw2_nls_files/figure-docx/supply_demand_plot-1.png" id="0" name="Picture"/>
                     <pic:cNvPicPr>
                       <a:picLocks noChangeArrowheads="1" noChangeAspect="1"/>
                     </pic:cNvPicPr>
@@ -1790,7 +1786,7 @@
                   <pic:spPr bwMode="auto">
                     <a:xfrm>
                       <a:off x="0" y="0"/>
-                      <a:ext cx="4620126" cy="3696101"/>
+                      <a:ext cx="5334000" cy="4267200"/>
                     </a:xfrm>
                     <a:prstGeom prst="rect">
                       <a:avLst/>
@@ -1811,25 +1807,171 @@
     </w:p>
     <w:p>
       <w:pPr>
+        <w:pStyle w:val="Compact"/>
+        <w:numPr>
+          <w:numId w:val="1003"/>
+          <w:ilvl w:val="0"/>
+        </w:numPr>
+      </w:pPr>
+      <w:r>
+        <w:t xml:space="preserve">Using these models (i.e. use the functions you have estimated, not the data themselves) and the current level of carbon emissions (provided above), derive each sector’s demand curve for carbon emissions. In other words, how much would each sector be willing to pay for the right to pollute the first ton, second ton, etc.? Plot each sector’s demand curve for carbon emissions on a graph.</w:t>
+      </w:r>
+    </w:p>
+    <w:p>
+      <w:pPr>
+        <w:pStyle w:val="FirstParagraph"/>
+      </w:pPr>
+      <w:r>
+        <w:t xml:space="preserve">Here, we converted from abatement cost to pollution demand. To do this, we substituted (Q0 - Q) for the abatement term.</w:t>
+      </w:r>
+    </w:p>
+    <w:p>
+      <w:pPr>
+        <w:pStyle w:val="Heading1"/>
+      </w:pPr>
+      <w:bookmarkStart w:id="29" w:name="a"/>
+      <w:r>
+        <w:t xml:space="preserve">A</w:t>
+      </w:r>
+      <w:bookmarkEnd w:id="29"/>
+    </w:p>
+    <w:p>
+      <w:pPr>
+        <w:pStyle w:val="FirstParagraph"/>
+      </w:pPr>
+      <w:r>
+        <w:t xml:space="preserve">MCa = 0.513A + 1.662</w:t>
+      </w:r>
+      <w:r>
+        <w:t xml:space="preserve"> </w:t>
+      </w:r>
+      <w:r>
+        <w:t xml:space="preserve">MWTPa = 0.513</w:t>
+      </w:r>
+      <w:r>
+        <w:rPr>
+          <w:i/>
+        </w:rPr>
+        <w:t xml:space="preserve">(Q0-Q) + 1.662</w:t>
+      </w:r>
+      <w:r>
+        <w:rPr>
+          <w:i/>
+        </w:rPr>
+        <w:t xml:space="preserve"> </w:t>
+      </w:r>
+      <w:r>
+        <w:rPr>
+          <w:i/>
+        </w:rPr>
+        <w:t xml:space="preserve">MWTPa = 0.513</w:t>
+      </w:r>
+      <w:r>
+        <w:t xml:space="preserve">(170 - Q) + 1.662</w:t>
+      </w:r>
+    </w:p>
+    <w:p>
+      <w:pPr>
+        <w:pStyle w:val="Compact"/>
+        <w:numPr>
+          <w:numId w:val="1004"/>
+          <w:ilvl w:val="0"/>
+        </w:numPr>
+      </w:pPr>
+      <w:r>
+        <w:t xml:space="preserve">Now focus on country X (which contains sectors A, B, and C). Assume there are no</w:t>
+      </w:r>
+      <w:r>
+        <w:t xml:space="preserve"> </w:t>
+      </w:r>
+      <w:r>
+        <w:t xml:space="preserve">“</w:t>
+      </w:r>
+      <w:r>
+        <w:t xml:space="preserve">co-benefits</w:t>
+      </w:r>
+      <w:r>
+        <w:t xml:space="preserve">”</w:t>
+      </w:r>
+      <w:r>
+        <w:t xml:space="preserve"> </w:t>
+      </w:r>
+      <w:r>
+        <w:t xml:space="preserve">from carbon abatement (i.e. that there are no local pollutants that are affected by carbon abatement). Suppose to meet the Paris Accord commitments, country X needs to cut all carbon emissions in half. For each of the policy options listed below, derive: (1) the total cost of meeting the target in country X, (2) the cost (or benefit) to each sector, and (3) the tax revenue generated.</w:t>
+      </w:r>
+    </w:p>
+    <w:p>
+      <w:pPr>
+        <w:numPr>
+          <w:numId w:val="1005"/>
+          <w:ilvl w:val="0"/>
+        </w:numPr>
+      </w:pPr>
+      <w:r>
+        <w:t xml:space="preserve">Cap on carbon. Each sector (A, B, and C) must cut its carbon emissions by 100 tons (thus reducing total emissions from 600 down to 300).</w:t>
+      </w:r>
+    </w:p>
+    <w:p>
+      <w:pPr>
+        <w:numPr>
+          <w:numId w:val="1005"/>
+          <w:ilvl w:val="0"/>
+        </w:numPr>
+      </w:pPr>
+      <w:r>
+        <w:t xml:space="preserve">Tax on carbon. To emit a ton of carbon in country X, you must pay a tax of $t. You will need to find the tax that accomplishes the desired reduction.</w:t>
+      </w:r>
+    </w:p>
+    <w:p>
+      <w:pPr>
+        <w:pStyle w:val="FirstParagraph"/>
+      </w:pPr>
+      <w:r>
+        <w:rPr>
+          <w:i/>
+        </w:rPr>
+        <w:t xml:space="preserve">Notes from Section</w:t>
+      </w:r>
+      <w:r>
+        <w:t xml:space="preserve"> </w:t>
+      </w:r>
+      <w:r>
+        <w:rPr>
+          <w:b/>
+        </w:rPr>
+        <w:t xml:space="preserve">Aggregate (Qa+Qb+Qc) must equal emissions goal. Find tax based off that value</w:t>
+      </w:r>
+      <w:r>
+        <w:t xml:space="preserve"> </w:t>
+      </w:r>
+      <w:r>
+        <w:rPr>
+          <w:b/>
+        </w:rPr>
+        <w:t xml:space="preserve">Linear model is okay as long as you say it’s not the least R^2 value. Sam may give bonus points for non-linear</w:t>
+      </w:r>
+    </w:p>
+    <w:p>
+      <w:pPr>
         <w:pStyle w:val="BodyText"/>
       </w:pPr>
       <w:r>
         <w:drawing>
           <wp:inline>
-            <wp:extent cx="4620126" cy="3696101"/>
+            <wp:extent cx="5334000" cy="4267200"/>
             <wp:effectExtent b="0" l="0" r="0" t="0"/>
             <wp:docPr descr="" title="" id="1" name="Picture"/>
             <a:graphic>
               <a:graphicData uri="http://schemas.openxmlformats.org/drawingml/2006/picture">
                 <pic:pic>
                   <pic:nvPicPr>
-                    <pic:cNvPr descr="esm204_hw2_nls_files/figure-docx/unnamed-chunk-6-1.png" id="0" name="Picture"/>
+                    <pic:cNvPr descr="esm204_hw2_nls_files/figure-docx/unnamed-chunk-11-1.png" id="0" name="Picture"/>
                     <pic:cNvPicPr>
                       <a:picLocks noChangeArrowheads="1" noChangeAspect="1"/>
                     </pic:cNvPicPr>
                   </pic:nvPicPr>
                   <pic:blipFill>
-                    <a:blip r:embed="rId29"/>
+                    <a:blip r:embed="rId30"/>
                     <a:stretch>
                       <a:fillRect/>
                     </a:stretch>
@@ -1837,7 +1979,7 @@
                   <pic:spPr bwMode="auto">
                     <a:xfrm>
                       <a:off x="0" y="0"/>
-                      <a:ext cx="4620126" cy="3696101"/>
+                      <a:ext cx="5334000" cy="4267200"/>
                     </a:xfrm>
                     <a:prstGeom prst="rect">
                       <a:avLst/>
@@ -1855,108 +1997,47 @@
           </wp:inline>
         </w:drawing>
       </w:r>
-    </w:p>
-    <w:p>
-      <w:pPr>
-        <w:numPr>
-          <w:numId w:val="1003"/>
-          <w:ilvl w:val="0"/>
-        </w:numPr>
-      </w:pPr>
-      <w:r>
-        <w:t xml:space="preserve">Using these models (i.e. use the functions you have estimated, not the data themselves) and the current level of carbon emissions (provided above), derive each sector’s demand curve for carbon emissions. In other words, how much would each sector be willing to pay for the right to pollute the first ton, second ton, etc.? Plot each sector’s demand curve for carbon emissions on a graph.</w:t>
-      </w:r>
-    </w:p>
-    <w:p>
-      <w:pPr>
-        <w:numPr>
-          <w:numId w:val="1003"/>
-          <w:ilvl w:val="0"/>
-        </w:numPr>
-      </w:pPr>
-      <w:r>
-        <w:t xml:space="preserve">Now focus on country X (which contains sectors A, B, and C). Assume there are no</w:t>
-      </w:r>
-      <w:r>
-        <w:t xml:space="preserve"> </w:t>
-      </w:r>
-      <w:r>
-        <w:t xml:space="preserve">“</w:t>
-      </w:r>
-      <w:r>
-        <w:t xml:space="preserve">co-benefits</w:t>
-      </w:r>
-      <w:r>
-        <w:t xml:space="preserve">”</w:t>
-      </w:r>
-      <w:r>
-        <w:t xml:space="preserve"> </w:t>
-      </w:r>
-      <w:r>
-        <w:t xml:space="preserve">from carbon abatement (i.e. that there are no local pollutants that are affected by carbon abatement). Suppose to meet the Paris Accord commitments, country X needs to cut all carbon emissions in half. For each of the policy options listed below, derive: (1) the total cost of meeting the target in country X, (2) the cost (or benefit) to each sector, and (3) the tax revenue generated.</w:t>
-      </w:r>
-    </w:p>
-    <w:p>
-      <w:pPr>
-        <w:numPr>
-          <w:numId w:val="1004"/>
-          <w:ilvl w:val="0"/>
-        </w:numPr>
-      </w:pPr>
-      <w:r>
-        <w:t xml:space="preserve">Cap on carbon. Each sector (A, B, and C) must cut its carbon emissions by 100 tons (thus reducing total emissions from 600 down to 300).</w:t>
-      </w:r>
-    </w:p>
-    <w:p>
-      <w:pPr>
-        <w:numPr>
-          <w:numId w:val="1004"/>
-          <w:ilvl w:val="0"/>
-        </w:numPr>
-      </w:pPr>
-      <w:r>
-        <w:t xml:space="preserve">Tax on carbon. To emit a ton of carbon in country X, you must pay a tax of $t. You will need to find the tax that accomplishes the desired reduction.</w:t>
-      </w:r>
-    </w:p>
-    <w:p>
-      <w:pPr>
-        <w:pStyle w:val="FirstParagraph"/>
-      </w:pPr>
-      <w:r>
-        <w:rPr>
-          <w:i/>
-        </w:rPr>
-        <w:t xml:space="preserve">Notes from Section</w:t>
-      </w:r>
-      <w:r>
-        <w:t xml:space="preserve"> </w:t>
-      </w:r>
-      <w:r>
-        <w:rPr>
-          <w:b/>
-        </w:rPr>
-        <w:t xml:space="preserve">Aggregate (Qa+Qb+Qc) must equal emissions goal. Find tax based off that value</w:t>
-      </w:r>
-      <w:r>
-        <w:t xml:space="preserve"> </w:t>
-      </w:r>
-      <w:r>
-        <w:rPr>
-          <w:b/>
-        </w:rPr>
-        <w:t xml:space="preserve">Linear model is okay as long as you say it’s not the least R^2 value. Sam may give bonus points for non-linear</w:t>
-      </w:r>
-    </w:p>
-    <w:p>
-      <w:pPr>
-        <w:pStyle w:val="Compact"/>
-        <w:numPr>
-          <w:numId w:val="1005"/>
-          <w:ilvl w:val="0"/>
-        </w:numPr>
-      </w:pPr>
-      <w:r>
-        <w:t xml:space="preserve">Cap and trade. Each sector (A, B, C) is allocated carbon permits equal to their current emissions minus 100 (same as in (a) above), thus achieving the total reduction of 300. Then, these three sectors are allowed to trade with each other. You will need to derive the outcome of that trading.</w:t>
+      <w:r>
+        <w:drawing>
+          <wp:inline>
+            <wp:extent cx="5334000" cy="4267200"/>
+            <wp:effectExtent b="0" l="0" r="0" t="0"/>
+            <wp:docPr descr="" title="" id="1" name="Picture"/>
+            <a:graphic>
+              <a:graphicData uri="http://schemas.openxmlformats.org/drawingml/2006/picture">
+                <pic:pic>
+                  <pic:nvPicPr>
+                    <pic:cNvPr descr="esm204_hw2_nls_files/figure-docx/unnamed-chunk-11-2.png" id="0" name="Picture"/>
+                    <pic:cNvPicPr>
+                      <a:picLocks noChangeArrowheads="1" noChangeAspect="1"/>
+                    </pic:cNvPicPr>
+                  </pic:nvPicPr>
+                  <pic:blipFill>
+                    <a:blip r:embed="rId31"/>
+                    <a:stretch>
+                      <a:fillRect/>
+                    </a:stretch>
+                  </pic:blipFill>
+                  <pic:spPr bwMode="auto">
+                    <a:xfrm>
+                      <a:off x="0" y="0"/>
+                      <a:ext cx="5334000" cy="4267200"/>
+                    </a:xfrm>
+                    <a:prstGeom prst="rect">
+                      <a:avLst/>
+                    </a:prstGeom>
+                    <a:noFill/>
+                    <a:ln w="9525">
+                      <a:noFill/>
+                      <a:headEnd/>
+                      <a:tailEnd/>
+                    </a:ln>
+                  </pic:spPr>
+                </pic:pic>
+              </a:graphicData>
+            </a:graphic>
+          </wp:inline>
+        </w:drawing>
       </w:r>
     </w:p>
     <w:p>
@@ -1964,6 +2045,34 @@
         <w:pStyle w:val="Compact"/>
         <w:numPr>
           <w:numId w:val="1006"/>
+          <w:ilvl w:val="0"/>
+        </w:numPr>
+      </w:pPr>
+      <w:r>
+        <w:t xml:space="preserve">Cap and trade. Each sector (A, B, C) is allocated carbon permits equal to their current emissions minus 100 (same as in (a) above), thus achieving the total reduction of 300. Then, these three sectors are allowed to trade with each other. You will need to derive the outcome of that trading.</w:t>
+      </w:r>
+    </w:p>
+    <w:p>
+      <w:pPr>
+        <w:pStyle w:val="FirstParagraph"/>
+      </w:pPr>
+      <w:r>
+        <w:t xml:space="preserve">The calculated tax above is the idealized price to achieve reduction of 300. Therefore we use this as the universal price of carbon to see emissions of each sector. Based on this, there will be a surplus of carbon credits for some sectors, and a deficit for other.</w:t>
+      </w:r>
+    </w:p>
+    <w:p>
+      <w:pPr>
+        <w:pStyle w:val="BodyText"/>
+      </w:pPr>
+      <w:r>
+        <w:t xml:space="preserve">Based off of these prices, Sectors A and B will only need 60.6578947 and 50.3941502 tons respectively. Sector C however has a demand of 189.035758 tons, therefore they will purchase the remaining credits from Sectors A and B.</w:t>
+      </w:r>
+    </w:p>
+    <w:p>
+      <w:pPr>
+        <w:pStyle w:val="Compact"/>
+        <w:numPr>
+          <w:numId w:val="1007"/>
           <w:ilvl w:val="0"/>
         </w:numPr>
       </w:pPr>
@@ -2002,6 +2111,109 @@
 <file path=word/numbering.xml><?xml version="1.0" encoding="utf-8"?>
 <w:numbering xmlns:w="http://schemas.openxmlformats.org/wordprocessingml/2006/main">
   <w:abstractNum w:abstractNumId="990">
+    <w:nsid w:val="170cd2de"/>
+    <w:multiLevelType w:val="multilevel"/>
+    <w:lvl w:ilvl="0">
+      <w:numFmt w:val="bullet"/>
+      <w:lvlText w:val=" "/>
+      <w:lvlJc w:val="left"/>
+      <w:pPr>
+        <w:tabs>
+          <w:tab w:val="num" w:pos="0"/>
+        </w:tabs>
+        <w:ind w:left="480" w:hanging="480"/>
+      </w:pPr>
+    </w:lvl>
+    <w:lvl w:ilvl="1">
+      <w:numFmt w:val="bullet"/>
+      <w:lvlText w:val=" "/>
+      <w:lvlJc w:val="left"/>
+      <w:pPr>
+        <w:tabs>
+          <w:tab w:val="num" w:pos="720"/>
+        </w:tabs>
+        <w:ind w:left="1200" w:hanging="480"/>
+      </w:pPr>
+    </w:lvl>
+    <w:lvl w:ilvl="2">
+      <w:numFmt w:val="bullet"/>
+      <w:lvlText w:val=" "/>
+      <w:lvlJc w:val="left"/>
+      <w:pPr>
+        <w:tabs>
+          <w:tab w:val="num" w:pos="1440"/>
+        </w:tabs>
+        <w:ind w:left="1920" w:hanging="480"/>
+      </w:pPr>
+    </w:lvl>
+    <w:lvl w:ilvl="3">
+      <w:numFmt w:val="bullet"/>
+      <w:lvlText w:val=" "/>
+      <w:lvlJc w:val="left"/>
+      <w:pPr>
+        <w:tabs>
+          <w:tab w:val="num" w:pos="2160"/>
+        </w:tabs>
+        <w:ind w:left="2640" w:hanging="480"/>
+      </w:pPr>
+    </w:lvl>
+    <w:lvl w:ilvl="4">
+      <w:numFmt w:val="bullet"/>
+      <w:lvlText w:val=" "/>
+      <w:lvlJc w:val="left"/>
+      <w:pPr>
+        <w:tabs>
+          <w:tab w:val="num" w:pos="2880"/>
+        </w:tabs>
+        <w:ind w:left="3360" w:hanging="480"/>
+      </w:pPr>
+    </w:lvl>
+    <w:lvl w:ilvl="5">
+      <w:numFmt w:val="bullet"/>
+      <w:lvlText w:val=" "/>
+      <w:lvlJc w:val="left"/>
+      <w:pPr>
+        <w:tabs>
+          <w:tab w:val="num" w:pos="3600"/>
+        </w:tabs>
+        <w:ind w:left="4080" w:hanging="480"/>
+      </w:pPr>
+    </w:lvl>
+    <w:lvl w:ilvl="6">
+      <w:numFmt w:val="bullet"/>
+      <w:lvlText w:val=" "/>
+      <w:lvlJc w:val="left"/>
+      <w:pPr>
+        <w:tabs>
+          <w:tab w:val="num" w:pos="4320"/>
+        </w:tabs>
+        <w:ind w:left="4800" w:hanging="480"/>
+      </w:pPr>
+    </w:lvl>
+    <w:lvl w:ilvl="7">
+      <w:numFmt w:val="bullet"/>
+      <w:lvlText w:val=" "/>
+      <w:lvlJc w:val="left"/>
+      <w:pPr>
+        <w:tabs>
+          <w:tab w:val="num" w:pos="5040"/>
+        </w:tabs>
+        <w:ind w:left="5520" w:hanging="480"/>
+      </w:pPr>
+    </w:lvl>
+    <w:lvl w:ilvl="8">
+      <w:numFmt w:val="bullet"/>
+      <w:lvlText w:val=" "/>
+      <w:lvlJc w:val="left"/>
+      <w:pPr>
+        <w:tabs>
+          <w:tab w:val="num" w:pos="5760"/>
+        </w:tabs>
+        <w:ind w:left="6240" w:hanging="480"/>
+      </w:pPr>
+    </w:lvl>
+  </w:abstractNum>
+  <w:abstractNum w:abstractNumId="990">
     <w:nsid w:val="2c1ae401"/>
     <w:multiLevelType w:val="multilevel"/>
     <w:lvl w:ilvl="0">
@@ -2431,8 +2643,120 @@
       </w:pPr>
     </w:lvl>
   </w:abstractNum>
+  <w:abstractNum w:abstractNumId="99413">
+    <w:nsid w:val="b3cbbdee"/>
+    <w:multiLevelType w:val="multilevel"/>
+    <w:lvl w:ilvl="0">
+      <w:start w:val="3"/>
+      <w:numFmt w:val="decimal"/>
+      <w:lvlText w:val="%1."/>
+      <w:lvlJc w:val="left"/>
+      <w:pPr>
+        <w:tabs>
+          <w:tab w:val="num" w:pos="0"/>
+        </w:tabs>
+        <w:ind w:left="480" w:hanging="480"/>
+      </w:pPr>
+    </w:lvl>
+    <w:lvl w:ilvl="1">
+      <w:start w:val="3"/>
+      <w:numFmt w:val="decimal"/>
+      <w:lvlText w:val="%2."/>
+      <w:lvlJc w:val="left"/>
+      <w:pPr>
+        <w:tabs>
+          <w:tab w:val="num" w:pos="720"/>
+        </w:tabs>
+        <w:ind w:left="1200" w:hanging="480"/>
+      </w:pPr>
+    </w:lvl>
+    <w:lvl w:ilvl="2">
+      <w:start w:val="3"/>
+      <w:numFmt w:val="decimal"/>
+      <w:lvlText w:val="%3."/>
+      <w:lvlJc w:val="left"/>
+      <w:pPr>
+        <w:tabs>
+          <w:tab w:val="num" w:pos="1440"/>
+        </w:tabs>
+        <w:ind w:left="1920" w:hanging="480"/>
+      </w:pPr>
+    </w:lvl>
+    <w:lvl w:ilvl="3">
+      <w:start w:val="3"/>
+      <w:numFmt w:val="decimal"/>
+      <w:lvlText w:val="%4."/>
+      <w:lvlJc w:val="left"/>
+      <w:pPr>
+        <w:tabs>
+          <w:tab w:val="num" w:pos="2160"/>
+        </w:tabs>
+        <w:ind w:left="2640" w:hanging="480"/>
+      </w:pPr>
+    </w:lvl>
+    <w:lvl w:ilvl="4">
+      <w:start w:val="3"/>
+      <w:numFmt w:val="decimal"/>
+      <w:lvlText w:val="%5."/>
+      <w:lvlJc w:val="left"/>
+      <w:pPr>
+        <w:tabs>
+          <w:tab w:val="num" w:pos="2880"/>
+        </w:tabs>
+        <w:ind w:left="3360" w:hanging="480"/>
+      </w:pPr>
+    </w:lvl>
+    <w:lvl w:ilvl="5">
+      <w:start w:val="3"/>
+      <w:numFmt w:val="decimal"/>
+      <w:lvlText w:val="%6."/>
+      <w:lvlJc w:val="left"/>
+      <w:pPr>
+        <w:tabs>
+          <w:tab w:val="num" w:pos="3600"/>
+        </w:tabs>
+        <w:ind w:left="4080" w:hanging="480"/>
+      </w:pPr>
+    </w:lvl>
+    <w:lvl w:ilvl="6">
+      <w:start w:val="3"/>
+      <w:numFmt w:val="decimal"/>
+      <w:lvlText w:val="%7."/>
+      <w:lvlJc w:val="left"/>
+      <w:pPr>
+        <w:tabs>
+          <w:tab w:val="num" w:pos="4320"/>
+        </w:tabs>
+        <w:ind w:left="4800" w:hanging="480"/>
+      </w:pPr>
+    </w:lvl>
+    <w:lvl w:ilvl="7">
+      <w:start w:val="3"/>
+      <w:numFmt w:val="decimal"/>
+      <w:lvlText w:val="%8."/>
+      <w:lvlJc w:val="left"/>
+      <w:pPr>
+        <w:tabs>
+          <w:tab w:val="num" w:pos="5040"/>
+        </w:tabs>
+        <w:ind w:left="5520" w:hanging="480"/>
+      </w:pPr>
+    </w:lvl>
+    <w:lvl w:ilvl="8">
+      <w:start w:val="3"/>
+      <w:numFmt w:val="decimal"/>
+      <w:lvlText w:val="%9."/>
+      <w:lvlJc w:val="left"/>
+      <w:pPr>
+        <w:tabs>
+          <w:tab w:val="num" w:pos="5760"/>
+        </w:tabs>
+        <w:ind w:left="6240" w:hanging="480"/>
+      </w:pPr>
+    </w:lvl>
+  </w:abstractNum>
   <w:abstractNum w:abstractNumId="99711">
-    <w:nsid w:val="b3cbbdee"/>
+    <w:nsid w:val="4fbe019a"/>
     <w:multiLevelType w:val="multilevel"/>
     <w:lvl w:ilvl="0">
       <w:start w:val="1"/>
@@ -2544,7 +2868,7 @@
     </w:lvl>
   </w:abstractNum>
   <w:abstractNum w:abstractNumId="99713">
-    <w:nsid w:val="4fbe019a"/>
+    <w:nsid w:val="91a27d85"/>
     <w:multiLevelType w:val="multilevel"/>
     <w:lvl w:ilvl="0">
       <w:start w:val="3"/>
@@ -2656,7 +2980,7 @@
     </w:lvl>
   </w:abstractNum>
   <w:abstractNum w:abstractNumId="99414">
-    <w:nsid w:val="91a27d85"/>
+    <w:nsid w:val="615f1ed2"/>
     <w:multiLevelType w:val="multilevel"/>
     <w:lvl w:ilvl="0">
       <w:start w:val="4"/>
@@ -2767,6 +3091,9 @@
       </w:pPr>
     </w:lvl>
   </w:abstractNum>
+  <w:num w:numId="1000">
+    <w:abstractNumId w:val="990"/>
+  </w:num>
   <w:num w:numId="1000">
     <w:abstractNumId w:val="990"/>
   </w:num>
@@ -2834,6 +3161,36 @@
     </w:lvlOverride>
   </w:num>
   <w:num w:numId="1004">
+    <w:abstractNumId w:val="99413"/>
+    <w:lvlOverride w:ilvl="0">
+      <w:startOverride w:val="3"/>
+    </w:lvlOverride>
+    <w:lvlOverride w:ilvl="1">
+      <w:startOverride w:val="3"/>
+    </w:lvlOverride>
+    <w:lvlOverride w:ilvl="2">
+      <w:startOverride w:val="3"/>
+    </w:lvlOverride>
+    <w:lvlOverride w:ilvl="3">
+      <w:startOverride w:val="3"/>
+    </w:lvlOverride>
+    <w:lvlOverride w:ilvl="4">
+      <w:startOverride w:val="3"/>
+    </w:lvlOverride>
+    <w:lvlOverride w:ilvl="5">
+      <w:startOverride w:val="3"/>
+    </w:lvlOverride>
+    <w:lvlOverride w:ilvl="6">
+      <w:startOverride w:val="3"/>
+    </w:lvlOverride>
+    <w:lvlOverride w:ilvl="7">
+      <w:startOverride w:val="3"/>
+    </w:lvlOverride>
+    <w:lvlOverride w:ilvl="8">
+      <w:startOverride w:val="3"/>
+    </w:lvlOverride>
+  </w:num>
+  <w:num w:numId="1005">
     <w:abstractNumId w:val="99711"/>
     <w:lvlOverride w:ilvl="0">
       <w:startOverride w:val="1"/>
@@ -2863,7 +3220,7 @@
       <w:startOverride w:val="1"/>
     </w:lvlOverride>
   </w:num>
-  <w:num w:numId="1005">
+  <w:num w:numId="1006">
     <w:abstractNumId w:val="99713"/>
     <w:lvlOverride w:ilvl="0">
       <w:startOverride w:val="3"/>
@@ -2893,7 +3250,7 @@
       <w:startOverride w:val="3"/>
     </w:lvlOverride>
   </w:num>
-  <w:num w:numId="1006">
+  <w:num w:numId="1007">
     <w:abstractNumId w:val="99414"/>
     <w:lvlOverride w:ilvl="0">
       <w:startOverride w:val="4"/>

</xml_diff>